<commit_message>
Updated summary analysis and field notes
</commit_message>
<xml_diff>
--- a/FinalProject/Docs/SOC5060_2019_Fall_ClassProject_FieldNotes_Townes_v00.docx
+++ b/FinalProject/Docs/SOC5060_2019_Fall_ClassProject_FieldNotes_Townes_v00.docx
@@ -39,13 +39,13 @@
         </w:pBdr>
       </w:pPr>
       <w:r>
-        <w:t xml:space="preserve">Re: Field notes for class project on the North Central </w:t>
-      </w:r>
-      <w:r>
-        <w:t xml:space="preserve">Special </w:t>
-      </w:r>
-      <w:r>
-        <w:t>Business District neighborhood</w:t>
+        <w:t xml:space="preserve">Re: </w:t>
+      </w:r>
+      <w:r>
+        <w:t>Summary analysis and f</w:t>
+      </w:r>
+      <w:r>
+        <w:t xml:space="preserve">ield notes for class project </w:t>
       </w:r>
     </w:p>
     <w:p>
@@ -58,10 +58,16 @@
         <w:spacing w:line="276" w:lineRule="auto"/>
       </w:pPr>
       <w:r>
-        <w:t xml:space="preserve">Attached are my fields notes for the three (3) interviews I conducted as part of the class project </w:t>
-      </w:r>
-      <w:r>
-        <w:t xml:space="preserve">to conduct a study of </w:t>
+        <w:t xml:space="preserve">Below </w:t>
+      </w:r>
+      <w:r>
+        <w:t xml:space="preserve">is the summary analysis </w:t>
+      </w:r>
+      <w:r>
+        <w:t xml:space="preserve">for the three (3) interviews I conducted as part of the class project </w:t>
+      </w:r>
+      <w:r>
+        <w:t xml:space="preserve">to study </w:t>
       </w:r>
       <w:r>
         <w:t xml:space="preserve">the North Central </w:t>
@@ -82,11 +88,588 @@
         <w:t>rhood</w:t>
       </w:r>
       <w:r>
+        <w:t>.  My actual field notes are also included</w:t>
+      </w:r>
+      <w:r>
         <w:t xml:space="preserve"> (Table 1).</w:t>
       </w:r>
+      <w:r>
+        <w:t xml:space="preserve">  The summary analysis is organized </w:t>
+      </w:r>
+      <w:proofErr w:type="gramStart"/>
+      <w:r>
+        <w:t>according to</w:t>
+      </w:r>
+      <w:proofErr w:type="gramEnd"/>
+      <w:r>
+        <w:t xml:space="preserve"> the two journal articles upon which the study bui</w:t>
+      </w:r>
+      <w:r>
+        <w:t xml:space="preserve">lds and the </w:t>
+      </w:r>
+      <w:r>
+        <w:t>community-making framework</w:t>
+      </w:r>
+      <w:r>
+        <w:t xml:space="preserve"> put forward by Monti (1999)</w:t>
+      </w:r>
+      <w:r>
+        <w:t xml:space="preserve">. </w:t>
+      </w:r>
     </w:p>
-    <w:p/>
     <w:p>
+      <w:pPr>
+        <w:spacing w:line="276" w:lineRule="auto"/>
+      </w:pPr>
+    </w:p>
+    <w:p>
+      <w:pPr>
+        <w:pStyle w:val="ListParagraph"/>
+        <w:numPr>
+          <w:ilvl w:val="0"/>
+          <w:numId w:val="2"/>
+        </w:numPr>
+        <w:spacing w:line="276" w:lineRule="auto"/>
+      </w:pPr>
+      <w:proofErr w:type="spellStart"/>
+      <w:r>
+        <w:t>Hoestrka</w:t>
+      </w:r>
+      <w:proofErr w:type="spellEnd"/>
+      <w:r>
+        <w:t xml:space="preserve">, E. &amp; </w:t>
+      </w:r>
+      <w:proofErr w:type="spellStart"/>
+      <w:r>
+        <w:t>Gerteis</w:t>
+      </w:r>
+      <w:proofErr w:type="spellEnd"/>
+      <w:r>
+        <w:t xml:space="preserve">, J. (2019). The Civic Side of Diversity: Ambivalence and Belonging at the Neighborhood Level. </w:t>
+      </w:r>
+      <w:r>
+        <w:rPr>
+          <w:i/>
+        </w:rPr>
+        <w:t>City &amp; Community</w:t>
+      </w:r>
+      <w:r>
+        <w:t>, 18(1), 195-212.</w:t>
+      </w:r>
+    </w:p>
+    <w:p>
+      <w:pPr>
+        <w:pStyle w:val="ListParagraph"/>
+        <w:numPr>
+          <w:ilvl w:val="1"/>
+          <w:numId w:val="2"/>
+        </w:numPr>
+        <w:spacing w:line="276" w:lineRule="auto"/>
+      </w:pPr>
+      <w:r>
+        <w:t xml:space="preserve">Key argument: </w:t>
+      </w:r>
+      <w:r>
+        <w:t>C</w:t>
+      </w:r>
+      <w:r>
+        <w:t>ommunity members frame their discourse about who belongs in the community in terms of civic engagement (i.e., civic talk)</w:t>
+      </w:r>
+      <w:r>
+        <w:t xml:space="preserve"> to reconcile ambivalence between their philosophical beliefs about diversity and the practical implications of diversity within their communities.  However, </w:t>
+      </w:r>
+      <w:r>
+        <w:t>this civic talk often reinforces</w:t>
+      </w:r>
+      <w:r>
+        <w:t xml:space="preserve"> traditional social hierarchies and inequ</w:t>
+      </w:r>
+      <w:r>
+        <w:t>ities</w:t>
+      </w:r>
+      <w:r>
+        <w:t xml:space="preserve">. </w:t>
+      </w:r>
+    </w:p>
+    <w:p>
+      <w:pPr>
+        <w:pStyle w:val="ListParagraph"/>
+        <w:numPr>
+          <w:ilvl w:val="2"/>
+          <w:numId w:val="2"/>
+        </w:numPr>
+        <w:spacing w:line="276" w:lineRule="auto"/>
+      </w:pPr>
+      <w:r>
+        <w:t>All three interview participants framed their beliefs about what made a good community member in terms of civic talk.</w:t>
+      </w:r>
+    </w:p>
+    <w:p>
+      <w:pPr>
+        <w:pStyle w:val="ListParagraph"/>
+        <w:numPr>
+          <w:ilvl w:val="2"/>
+          <w:numId w:val="2"/>
+        </w:numPr>
+        <w:spacing w:line="276" w:lineRule="auto"/>
+      </w:pPr>
+      <w:r>
+        <w:t>The civic talk that the interview participants used generally focused</w:t>
+      </w:r>
+      <w:r>
+        <w:t xml:space="preserve"> </w:t>
+      </w:r>
+      <w:r>
+        <w:t xml:space="preserve">on </w:t>
+      </w:r>
+      <w:r>
+        <w:t>people being “community-oriented,” which included</w:t>
+      </w:r>
+      <w:r>
+        <w:t xml:space="preserve"> being friendly and helpful to neighbors</w:t>
+      </w:r>
+      <w:r>
+        <w:t>, watching out for the safety of one another,</w:t>
+      </w:r>
+      <w:r>
+        <w:t xml:space="preserve"> a</w:t>
+      </w:r>
+      <w:r>
+        <w:t>nd maintaining their properties and the aesthetic appeal of the neighborhood.</w:t>
+      </w:r>
+    </w:p>
+    <w:p>
+      <w:pPr>
+        <w:pStyle w:val="ListParagraph"/>
+        <w:numPr>
+          <w:ilvl w:val="2"/>
+          <w:numId w:val="2"/>
+        </w:numPr>
+        <w:spacing w:line="276" w:lineRule="auto"/>
+      </w:pPr>
+      <w:r>
+        <w:t>All three interview participants were homeowners and expressed the belief that homeowners were better members of the community than renters.</w:t>
+      </w:r>
+    </w:p>
+    <w:p>
+      <w:pPr>
+        <w:pStyle w:val="ListParagraph"/>
+        <w:numPr>
+          <w:ilvl w:val="2"/>
+          <w:numId w:val="2"/>
+        </w:numPr>
+        <w:spacing w:line="276" w:lineRule="auto"/>
+      </w:pPr>
+      <w:r>
+        <w:t>Given impact of historical discrimination in the housing market based on race and ethnicity that depressed homeownership rates among various groups</w:t>
+      </w:r>
+      <w:r>
+        <w:t>, the preference for homeowners over renters seems to reinforce traditional inequities.</w:t>
+      </w:r>
+    </w:p>
+    <w:p>
+      <w:pPr>
+        <w:pStyle w:val="ListParagraph"/>
+        <w:numPr>
+          <w:ilvl w:val="0"/>
+          <w:numId w:val="2"/>
+        </w:numPr>
+        <w:spacing w:line="276" w:lineRule="auto"/>
+      </w:pPr>
+      <w:r>
+        <w:t xml:space="preserve">Lukasiewicz, K., </w:t>
+      </w:r>
+      <w:proofErr w:type="spellStart"/>
+      <w:r>
+        <w:t>Bahar</w:t>
+      </w:r>
+      <w:proofErr w:type="spellEnd"/>
+      <w:r>
+        <w:t xml:space="preserve">, O. S., Ali, S., </w:t>
+      </w:r>
+      <w:proofErr w:type="spellStart"/>
+      <w:r>
+        <w:t>Gopalan</w:t>
+      </w:r>
+      <w:proofErr w:type="spellEnd"/>
+      <w:r>
+        <w:t xml:space="preserve">, P., Parker, G., Hawkins, R., McKay, M., &amp; Walker, R. (2019). Getting by in New York City: Bonding, Bridging and Linking Capital in Poverty-Impacted Neighborhoods. </w:t>
+      </w:r>
+      <w:r>
+        <w:rPr>
+          <w:i/>
+        </w:rPr>
+        <w:t>City &amp; Community</w:t>
+      </w:r>
+      <w:r>
+        <w:t>, 18(1), 280-301.</w:t>
+      </w:r>
+    </w:p>
+    <w:p>
+      <w:pPr>
+        <w:pStyle w:val="ListParagraph"/>
+        <w:numPr>
+          <w:ilvl w:val="1"/>
+          <w:numId w:val="2"/>
+        </w:numPr>
+        <w:spacing w:line="276" w:lineRule="auto"/>
+      </w:pPr>
+      <w:r>
+        <w:t>Key argument: Structural characteristics of geographic communities (i.e., neighborhoods) studied compromised the ability of community members to develop and use social capital more than the characteristics of the community members themselves.</w:t>
+      </w:r>
+      <w:r>
+        <w:t xml:space="preserve"> </w:t>
+      </w:r>
+      <w:r>
+        <w:t>Lack of safety, limited community involvement, and lack of community resources undermined the development and use of social capital.</w:t>
+      </w:r>
+    </w:p>
+    <w:p>
+      <w:pPr>
+        <w:pStyle w:val="ListParagraph"/>
+        <w:numPr>
+          <w:ilvl w:val="2"/>
+          <w:numId w:val="2"/>
+        </w:numPr>
+        <w:spacing w:line="276" w:lineRule="auto"/>
+      </w:pPr>
+      <w:r>
+        <w:t xml:space="preserve">Comments by all three interview participants suggested the presence of bridging social capital, which </w:t>
+      </w:r>
+      <w:proofErr w:type="gramStart"/>
+      <w:r>
+        <w:t>according to</w:t>
+      </w:r>
+      <w:proofErr w:type="gramEnd"/>
+      <w:r>
+        <w:t xml:space="preserve"> Lukasiewicz, et. al. is relatively weaker, loose ties among people.</w:t>
+      </w:r>
+      <w:r>
+        <w:t xml:space="preserve">  Examples included </w:t>
+      </w:r>
+      <w:r>
+        <w:t>invitations to block gatherings, watching one another’s pets</w:t>
+      </w:r>
+      <w:r>
+        <w:t xml:space="preserve">, watching </w:t>
+      </w:r>
+      <w:r>
+        <w:lastRenderedPageBreak/>
+        <w:t>the neighbor’s property when they are away, and helping newcomers to the neighborhood by loaning them a lawn mower or even mowing their lawn until they got settled.</w:t>
+      </w:r>
+    </w:p>
+    <w:p>
+      <w:pPr>
+        <w:pStyle w:val="ListParagraph"/>
+        <w:numPr>
+          <w:ilvl w:val="2"/>
+          <w:numId w:val="2"/>
+        </w:numPr>
+        <w:spacing w:line="276" w:lineRule="auto"/>
+      </w:pPr>
+      <w:r>
+        <w:t>All three interview participants mentioned the issue of crime.  They generally believed that their residential block was safe but was susceptible to crime from outside the area.</w:t>
+      </w:r>
+    </w:p>
+    <w:p>
+      <w:pPr>
+        <w:pStyle w:val="ListParagraph"/>
+        <w:numPr>
+          <w:ilvl w:val="2"/>
+          <w:numId w:val="2"/>
+        </w:numPr>
+        <w:spacing w:line="276" w:lineRule="auto"/>
+      </w:pPr>
+      <w:r>
+        <w:t>Based on the descriptions provided by the interview participants, the threat of crime seemed to strengthen bonds between neighbors.  This is counter to the findings of Lukasiewicz, et. al. which found that crime impeded the development and use of social capital.</w:t>
+      </w:r>
+    </w:p>
+    <w:p>
+      <w:pPr>
+        <w:pStyle w:val="ListParagraph"/>
+        <w:numPr>
+          <w:ilvl w:val="2"/>
+          <w:numId w:val="2"/>
+        </w:numPr>
+        <w:spacing w:line="276" w:lineRule="auto"/>
+      </w:pPr>
+      <w:r>
+        <w:t>One interview participant mentioned his desire for people to move into the neighborhood to occupy the vacant houses, which he believed would reduce squatting and crime.</w:t>
+      </w:r>
+    </w:p>
+    <w:p>
+      <w:pPr>
+        <w:pStyle w:val="ListParagraph"/>
+        <w:numPr>
+          <w:ilvl w:val="0"/>
+          <w:numId w:val="2"/>
+        </w:numPr>
+        <w:spacing w:line="276" w:lineRule="auto"/>
+      </w:pPr>
+      <w:r>
+        <w:t xml:space="preserve">Monti, D. J. (1999). </w:t>
+      </w:r>
+      <w:r>
+        <w:rPr>
+          <w:i/>
+          <w:iCs/>
+        </w:rPr>
+        <w:t>The American city: A social and cultural history</w:t>
+      </w:r>
+      <w:r>
+        <w:t>. Malden, MA: Blackwell Publishers.</w:t>
+      </w:r>
+    </w:p>
+    <w:p>
+      <w:pPr>
+        <w:pStyle w:val="ListParagraph"/>
+        <w:numPr>
+          <w:ilvl w:val="1"/>
+          <w:numId w:val="2"/>
+        </w:numPr>
+        <w:spacing w:line="276" w:lineRule="auto"/>
+      </w:pPr>
+      <w:r>
+        <w:t xml:space="preserve">Key argument: </w:t>
+      </w:r>
+      <w:r>
+        <w:t>Community-making can be characterized along three dimensions – membership, rules, and accountability.  Each of these dimensions is liberal on one end of the spectrum and conservative on the other end.</w:t>
+      </w:r>
+    </w:p>
+    <w:p>
+      <w:pPr>
+        <w:pStyle w:val="ListParagraph"/>
+        <w:numPr>
+          <w:ilvl w:val="1"/>
+          <w:numId w:val="2"/>
+        </w:numPr>
+        <w:spacing w:line="276" w:lineRule="auto"/>
+      </w:pPr>
+      <w:r>
+        <w:t>Key argument: Membership relates to defining who belongs in the community and ranges from inclusive to exclusive.</w:t>
+      </w:r>
+    </w:p>
+    <w:p>
+      <w:pPr>
+        <w:pStyle w:val="ListParagraph"/>
+        <w:numPr>
+          <w:ilvl w:val="2"/>
+          <w:numId w:val="2"/>
+        </w:numPr>
+        <w:spacing w:line="276" w:lineRule="auto"/>
+      </w:pPr>
+      <w:r>
+        <w:t xml:space="preserve">Interview participants seemed </w:t>
+      </w:r>
+      <w:r>
+        <w:t>to believe that their views towards community membership were inclusive but the civic talk they used revealed the ambivalence in their beliefs and preferences that could reinforce</w:t>
+      </w:r>
+      <w:r>
+        <w:t xml:space="preserve"> traditional social hierarchies and inequities.</w:t>
+      </w:r>
+    </w:p>
+    <w:p>
+      <w:pPr>
+        <w:pStyle w:val="ListParagraph"/>
+        <w:numPr>
+          <w:ilvl w:val="2"/>
+          <w:numId w:val="2"/>
+        </w:numPr>
+        <w:spacing w:line="276" w:lineRule="auto"/>
+      </w:pPr>
+      <w:r>
+        <w:t xml:space="preserve">While one might </w:t>
+      </w:r>
+      <w:proofErr w:type="gramStart"/>
+      <w:r>
+        <w:t>interpret</w:t>
+      </w:r>
+      <w:proofErr w:type="gramEnd"/>
+      <w:r>
+        <w:t xml:space="preserve"> the general attitudes expressed by the participants as inclusive, it’s possible to make a case that they actually indicate a certain exclusivity of which the subjects themselves are not aware.</w:t>
+      </w:r>
+    </w:p>
+    <w:p>
+      <w:pPr>
+        <w:pStyle w:val="ListParagraph"/>
+        <w:numPr>
+          <w:ilvl w:val="1"/>
+          <w:numId w:val="2"/>
+        </w:numPr>
+        <w:spacing w:line="276" w:lineRule="auto"/>
+      </w:pPr>
+      <w:r>
+        <w:t>Key argument: Rules characterizes the degree to which community members expect others to abide by their conception of the community rules and ranges from tolerance to piety</w:t>
+      </w:r>
+      <w:r>
+        <w:t>.</w:t>
+      </w:r>
+    </w:p>
+    <w:p>
+      <w:pPr>
+        <w:pStyle w:val="ListParagraph"/>
+        <w:numPr>
+          <w:ilvl w:val="2"/>
+          <w:numId w:val="2"/>
+        </w:numPr>
+        <w:spacing w:line="276" w:lineRule="auto"/>
+      </w:pPr>
+      <w:r>
+        <w:t>Overall, interview participants seemed to express a certain tolerance towards the rules.</w:t>
+      </w:r>
+    </w:p>
+    <w:p>
+      <w:pPr>
+        <w:pStyle w:val="ListParagraph"/>
+        <w:numPr>
+          <w:ilvl w:val="2"/>
+          <w:numId w:val="2"/>
+        </w:numPr>
+        <w:spacing w:line="276" w:lineRule="auto"/>
+      </w:pPr>
+      <w:r>
+        <w:t>While everyone wanted community members to regularly mown their lawns, interview participants indicated that neither they nor other community members were overly concerned if someone let their lawn go uncut a little longer than usual on occasion.</w:t>
+      </w:r>
+    </w:p>
+    <w:p>
+      <w:pPr>
+        <w:pStyle w:val="ListParagraph"/>
+        <w:numPr>
+          <w:ilvl w:val="2"/>
+          <w:numId w:val="2"/>
+        </w:numPr>
+        <w:spacing w:line="276" w:lineRule="auto"/>
+      </w:pPr>
+      <w:r>
+        <w:t>One interview participant talked about his desire to address a problem of vehicles obeying a stop sign on his block but not wanting to cause people to get traffic tickets.</w:t>
+      </w:r>
+    </w:p>
+    <w:p>
+      <w:pPr>
+        <w:pStyle w:val="ListParagraph"/>
+        <w:numPr>
+          <w:ilvl w:val="1"/>
+          <w:numId w:val="2"/>
+        </w:numPr>
+        <w:spacing w:line="276" w:lineRule="auto"/>
+      </w:pPr>
+      <w:r>
+        <w:t>Key argument: Accountability indicates the degree to which community members expect the behavior of others to serve the common interest and ranges from self-interest to public-regarding.</w:t>
+      </w:r>
+    </w:p>
+    <w:p>
+      <w:pPr>
+        <w:pStyle w:val="ListParagraph"/>
+        <w:numPr>
+          <w:ilvl w:val="2"/>
+          <w:numId w:val="2"/>
+        </w:numPr>
+        <w:spacing w:line="276" w:lineRule="auto"/>
+      </w:pPr>
+      <w:r>
+        <w:t xml:space="preserve">Comments from all three interview participants seemed to suggest a moderate </w:t>
+      </w:r>
+      <w:r>
+        <w:t>to high level of accountability that tends towards public-regarding behavior.</w:t>
+      </w:r>
+    </w:p>
+    <w:p>
+      <w:pPr>
+        <w:pStyle w:val="ListParagraph"/>
+        <w:numPr>
+          <w:ilvl w:val="2"/>
+          <w:numId w:val="2"/>
+        </w:numPr>
+        <w:spacing w:line="276" w:lineRule="auto"/>
+      </w:pPr>
+      <w:r>
+        <w:t>Interview participants described the ideal community resident was one who is “community-oriented” or some variation of this theme.</w:t>
+      </w:r>
+    </w:p>
+    <w:p>
+      <w:pPr>
+        <w:pStyle w:val="ListParagraph"/>
+        <w:numPr>
+          <w:ilvl w:val="2"/>
+          <w:numId w:val="2"/>
+        </w:numPr>
+        <w:spacing w:line="276" w:lineRule="auto"/>
+      </w:pPr>
+      <w:r>
+        <w:t>One interview participant describe</w:t>
+      </w:r>
+      <w:r>
+        <w:t>d</w:t>
+      </w:r>
+      <w:r>
+        <w:t xml:space="preserve"> how his neighbors would often “peek out of their windows” when friends from outside the neighborhood came to visit.</w:t>
+      </w:r>
+    </w:p>
+    <w:p>
+      <w:pPr>
+        <w:pStyle w:val="ListParagraph"/>
+        <w:numPr>
+          <w:ilvl w:val="2"/>
+          <w:numId w:val="2"/>
+        </w:numPr>
+        <w:spacing w:line="276" w:lineRule="auto"/>
+      </w:pPr>
+      <w:r>
+        <w:t>One interview participant gave the example of forgetting to close his garage door and a neighbor closing it for him.</w:t>
+      </w:r>
+    </w:p>
+    <w:p>
+      <w:pPr>
+        <w:pStyle w:val="ListParagraph"/>
+        <w:numPr>
+          <w:ilvl w:val="1"/>
+          <w:numId w:val="2"/>
+        </w:numPr>
+        <w:spacing w:line="276" w:lineRule="auto"/>
+      </w:pPr>
+      <w:r>
+        <w:lastRenderedPageBreak/>
+        <w:t>Key argument: Where a community falls on the three dimensions defines its approach to community-making.</w:t>
+      </w:r>
+      <w:r>
+        <w:t xml:space="preserve">  There are four basic approaches to community making – commercial communalism, consumer communalism, ethnic communalism, and government communalism.</w:t>
+      </w:r>
+    </w:p>
+    <w:p>
+      <w:pPr>
+        <w:pStyle w:val="ListParagraph"/>
+        <w:numPr>
+          <w:ilvl w:val="2"/>
+          <w:numId w:val="2"/>
+        </w:numPr>
+        <w:spacing w:line="276" w:lineRule="auto"/>
+      </w:pPr>
+      <w:r>
+        <w:t>Responses from the three interview participants suggest that the community is inclusive, tolerant, with a preference for public-regarding behavior.</w:t>
+      </w:r>
+    </w:p>
+    <w:p>
+      <w:pPr>
+        <w:pStyle w:val="ListParagraph"/>
+        <w:numPr>
+          <w:ilvl w:val="2"/>
+          <w:numId w:val="2"/>
+        </w:numPr>
+        <w:spacing w:line="276" w:lineRule="auto"/>
+      </w:pPr>
+      <w:r>
+        <w:t>This combination does not eas</w:t>
+      </w:r>
+      <w:bookmarkStart w:id="0" w:name="_GoBack"/>
+      <w:bookmarkEnd w:id="0"/>
+      <w:r>
+        <w:t>ily fit into one of the four general approaches to community-making described by Monti (1999).</w:t>
+      </w:r>
+    </w:p>
+    <w:p>
+      <w:pPr>
+        <w:spacing w:line="276" w:lineRule="auto"/>
+      </w:pPr>
       <w:r>
         <w:br w:type="page"/>
       </w:r>
@@ -374,16 +957,14 @@
               <w:rPr>
                 <w:rFonts w:ascii="Times New Roman" w:hAnsi="Times New Roman" w:cs="Times New Roman"/>
               </w:rPr>
-              <w:t xml:space="preserve">an area </w:t>
-            </w:r>
-            <w:proofErr w:type="spellStart"/>
-            <w:r>
-              <w:rPr>
-                <w:rFonts w:ascii="Times New Roman" w:hAnsi="Times New Roman" w:cs="Times New Roman"/>
-              </w:rPr>
-              <w:t>unviersity</w:t>
-            </w:r>
-            <w:proofErr w:type="spellEnd"/>
+              <w:t>an area univer</w:t>
+            </w:r>
+            <w:r>
+              <w:rPr>
+                <w:rFonts w:ascii="Times New Roman" w:hAnsi="Times New Roman" w:cs="Times New Roman"/>
+              </w:rPr>
+              <w:t>sity</w:t>
+            </w:r>
             <w:r>
               <w:rPr>
                 <w:rFonts w:ascii="Times New Roman" w:hAnsi="Times New Roman" w:cs="Times New Roman"/>
@@ -3229,8 +3810,6 @@
                 <w:rFonts w:ascii="Times New Roman" w:hAnsi="Times New Roman" w:cs="Times New Roman"/>
               </w:rPr>
             </w:pPr>
-            <w:bookmarkStart w:id="0" w:name="_GoBack"/>
-            <w:bookmarkEnd w:id="0"/>
           </w:p>
           <w:p>
             <w:pPr>
@@ -5678,7 +6257,7 @@
     </w:tbl>
     <w:p/>
     <w:sectPr>
-      <w:headerReference w:type="default" r:id="rId6"/>
+      <w:headerReference w:type="default" r:id="rId7"/>
       <w:pgSz w:w="12240" w:h="15840" w:code="1"/>
       <w:pgMar w:top="1440" w:right="1440" w:bottom="1440" w:left="1440" w:header="720" w:footer="720" w:gutter="0"/>
       <w:cols w:space="720"/>
@@ -5737,7 +6316,10 @@
       </w:tabs>
     </w:pPr>
     <w:r>
-      <w:t>Field notes prepared by Malcolm Townes</w:t>
+      <w:t>Summary analysis and f</w:t>
+    </w:r>
+    <w:r>
+      <w:t>ield notes prepared by Malcolm Townes</w:t>
     </w:r>
     <w:r>
       <w:tab/>
@@ -5758,7 +6340,7 @@
       <w:rPr>
         <w:noProof/>
       </w:rPr>
-      <w:t>8</w:t>
+      <w:t>14</w:t>
     </w:r>
     <w:r>
       <w:rPr>
@@ -5768,6 +6350,243 @@
     </w:r>
   </w:p>
 </w:hdr>
+</file>
+
+<file path=word/numbering.xml><?xml version="1.0" encoding="utf-8"?>
+<w:numbering xmlns:wpc="http://schemas.microsoft.com/office/word/2010/wordprocessingCanvas" xmlns:cx="http://schemas.microsoft.com/office/drawing/2014/chartex" xmlns:cx1="http://schemas.microsoft.com/office/drawing/2015/9/8/chartex" xmlns:cx2="http://schemas.microsoft.com/office/drawing/2015/10/21/chartex" xmlns:cx3="http://schemas.microsoft.com/office/drawing/2016/5/9/chartex" xmlns:cx4="http://schemas.microsoft.com/office/drawing/2016/5/10/chartex" xmlns:cx5="http://schemas.microsoft.com/office/drawing/2016/5/11/chartex" xmlns:mc="http://schemas.openxmlformats.org/markup-compatibility/2006" xmlns:o="urn:schemas-microsoft-com:office:office" xmlns:r="http://schemas.openxmlformats.org/officeDocument/2006/relationships" xmlns:m="http://schemas.openxmlformats.org/officeDocument/2006/math" xmlns:v="urn:schemas-microsoft-com:vml" xmlns:wp14="http://schemas.microsoft.com/office/word/2010/wordprocessingDrawing" xmlns:wp="http://schemas.openxmlformats.org/drawingml/2006/wordprocessingDrawing" xmlns:w10="urn:schemas-microsoft-com:office:word" xmlns:w="http://schemas.openxmlformats.org/wordprocessingml/2006/main" xmlns:w14="http://schemas.microsoft.com/office/word/2010/wordml" xmlns:w15="http://schemas.microsoft.com/office/word/2012/wordml" xmlns:w16se="http://schemas.microsoft.com/office/word/2015/wordml/symex" xmlns:wpg="http://schemas.microsoft.com/office/word/2010/wordprocessingGroup" xmlns:wpi="http://schemas.microsoft.com/office/word/2010/wordprocessingInk" xmlns:wne="http://schemas.microsoft.com/office/word/2006/wordml" xmlns:wps="http://schemas.microsoft.com/office/word/2010/wordprocessingShape" mc:Ignorable="w14 w15 w16se wp14">
+  <w:abstractNum w:abstractNumId="0" w15:restartNumberingAfterBreak="0">
+    <w:nsid w:val="18F057D5"/>
+    <w:multiLevelType w:val="multilevel"/>
+    <w:tmpl w:val="04090021"/>
+    <w:lvl w:ilvl="0">
+      <w:start w:val="1"/>
+      <w:numFmt w:val="bullet"/>
+      <w:lvlText w:val=""/>
+      <w:lvlJc w:val="left"/>
+      <w:pPr>
+        <w:ind w:left="360" w:hanging="360"/>
+      </w:pPr>
+      <w:rPr>
+        <w:rFonts w:ascii="Wingdings" w:hAnsi="Wingdings" w:hint="default"/>
+      </w:rPr>
+    </w:lvl>
+    <w:lvl w:ilvl="1">
+      <w:start w:val="1"/>
+      <w:numFmt w:val="bullet"/>
+      <w:lvlText w:val=""/>
+      <w:lvlJc w:val="left"/>
+      <w:pPr>
+        <w:ind w:left="720" w:hanging="360"/>
+      </w:pPr>
+      <w:rPr>
+        <w:rFonts w:ascii="Wingdings" w:hAnsi="Wingdings" w:hint="default"/>
+      </w:rPr>
+    </w:lvl>
+    <w:lvl w:ilvl="2">
+      <w:start w:val="1"/>
+      <w:numFmt w:val="bullet"/>
+      <w:lvlText w:val=""/>
+      <w:lvlJc w:val="left"/>
+      <w:pPr>
+        <w:ind w:left="1080" w:hanging="360"/>
+      </w:pPr>
+      <w:rPr>
+        <w:rFonts w:ascii="Wingdings" w:hAnsi="Wingdings" w:hint="default"/>
+      </w:rPr>
+    </w:lvl>
+    <w:lvl w:ilvl="3">
+      <w:start w:val="1"/>
+      <w:numFmt w:val="bullet"/>
+      <w:lvlText w:val=""/>
+      <w:lvlJc w:val="left"/>
+      <w:pPr>
+        <w:ind w:left="1440" w:hanging="360"/>
+      </w:pPr>
+      <w:rPr>
+        <w:rFonts w:ascii="Symbol" w:hAnsi="Symbol" w:hint="default"/>
+      </w:rPr>
+    </w:lvl>
+    <w:lvl w:ilvl="4">
+      <w:start w:val="1"/>
+      <w:numFmt w:val="bullet"/>
+      <w:lvlText w:val=""/>
+      <w:lvlJc w:val="left"/>
+      <w:pPr>
+        <w:ind w:left="1800" w:hanging="360"/>
+      </w:pPr>
+      <w:rPr>
+        <w:rFonts w:ascii="Symbol" w:hAnsi="Symbol" w:hint="default"/>
+      </w:rPr>
+    </w:lvl>
+    <w:lvl w:ilvl="5">
+      <w:start w:val="1"/>
+      <w:numFmt w:val="bullet"/>
+      <w:lvlText w:val=""/>
+      <w:lvlJc w:val="left"/>
+      <w:pPr>
+        <w:ind w:left="2160" w:hanging="360"/>
+      </w:pPr>
+      <w:rPr>
+        <w:rFonts w:ascii="Wingdings" w:hAnsi="Wingdings" w:hint="default"/>
+      </w:rPr>
+    </w:lvl>
+    <w:lvl w:ilvl="6">
+      <w:start w:val="1"/>
+      <w:numFmt w:val="bullet"/>
+      <w:lvlText w:val=""/>
+      <w:lvlJc w:val="left"/>
+      <w:pPr>
+        <w:ind w:left="2520" w:hanging="360"/>
+      </w:pPr>
+      <w:rPr>
+        <w:rFonts w:ascii="Wingdings" w:hAnsi="Wingdings" w:hint="default"/>
+      </w:rPr>
+    </w:lvl>
+    <w:lvl w:ilvl="7">
+      <w:start w:val="1"/>
+      <w:numFmt w:val="bullet"/>
+      <w:lvlText w:val=""/>
+      <w:lvlJc w:val="left"/>
+      <w:pPr>
+        <w:ind w:left="2880" w:hanging="360"/>
+      </w:pPr>
+      <w:rPr>
+        <w:rFonts w:ascii="Symbol" w:hAnsi="Symbol" w:hint="default"/>
+      </w:rPr>
+    </w:lvl>
+    <w:lvl w:ilvl="8">
+      <w:start w:val="1"/>
+      <w:numFmt w:val="bullet"/>
+      <w:lvlText w:val=""/>
+      <w:lvlJc w:val="left"/>
+      <w:pPr>
+        <w:ind w:left="3240" w:hanging="360"/>
+      </w:pPr>
+      <w:rPr>
+        <w:rFonts w:ascii="Symbol" w:hAnsi="Symbol" w:hint="default"/>
+      </w:rPr>
+    </w:lvl>
+  </w:abstractNum>
+  <w:abstractNum w:abstractNumId="1" w15:restartNumberingAfterBreak="0">
+    <w:nsid w:val="4D0759E0"/>
+    <w:multiLevelType w:val="multilevel"/>
+    <w:tmpl w:val="8114613A"/>
+    <w:lvl w:ilvl="0">
+      <w:start w:val="1"/>
+      <w:numFmt w:val="bullet"/>
+      <w:lvlText w:val=""/>
+      <w:lvlJc w:val="left"/>
+      <w:pPr>
+        <w:ind w:left="360" w:hanging="360"/>
+      </w:pPr>
+      <w:rPr>
+        <w:rFonts w:ascii="Symbol" w:hAnsi="Symbol" w:hint="default"/>
+      </w:rPr>
+    </w:lvl>
+    <w:lvl w:ilvl="1">
+      <w:start w:val="1"/>
+      <w:numFmt w:val="bullet"/>
+      <w:lvlText w:val=""/>
+      <w:lvlJc w:val="left"/>
+      <w:pPr>
+        <w:ind w:left="720" w:hanging="360"/>
+      </w:pPr>
+      <w:rPr>
+        <w:rFonts w:ascii="Wingdings" w:hAnsi="Wingdings" w:hint="default"/>
+      </w:rPr>
+    </w:lvl>
+    <w:lvl w:ilvl="2">
+      <w:start w:val="1"/>
+      <w:numFmt w:val="bullet"/>
+      <w:lvlText w:val=""/>
+      <w:lvlJc w:val="left"/>
+      <w:pPr>
+        <w:ind w:left="1080" w:hanging="360"/>
+      </w:pPr>
+      <w:rPr>
+        <w:rFonts w:ascii="Wingdings" w:hAnsi="Wingdings" w:hint="default"/>
+      </w:rPr>
+    </w:lvl>
+    <w:lvl w:ilvl="3">
+      <w:start w:val="1"/>
+      <w:numFmt w:val="bullet"/>
+      <w:lvlText w:val=""/>
+      <w:lvlJc w:val="left"/>
+      <w:pPr>
+        <w:ind w:left="1440" w:hanging="360"/>
+      </w:pPr>
+      <w:rPr>
+        <w:rFonts w:ascii="Symbol" w:hAnsi="Symbol" w:hint="default"/>
+      </w:rPr>
+    </w:lvl>
+    <w:lvl w:ilvl="4">
+      <w:start w:val="1"/>
+      <w:numFmt w:val="bullet"/>
+      <w:lvlText w:val=""/>
+      <w:lvlJc w:val="left"/>
+      <w:pPr>
+        <w:ind w:left="1800" w:hanging="360"/>
+      </w:pPr>
+      <w:rPr>
+        <w:rFonts w:ascii="Symbol" w:hAnsi="Symbol" w:hint="default"/>
+      </w:rPr>
+    </w:lvl>
+    <w:lvl w:ilvl="5">
+      <w:start w:val="1"/>
+      <w:numFmt w:val="bullet"/>
+      <w:lvlText w:val=""/>
+      <w:lvlJc w:val="left"/>
+      <w:pPr>
+        <w:ind w:left="2160" w:hanging="360"/>
+      </w:pPr>
+      <w:rPr>
+        <w:rFonts w:ascii="Wingdings" w:hAnsi="Wingdings" w:hint="default"/>
+      </w:rPr>
+    </w:lvl>
+    <w:lvl w:ilvl="6">
+      <w:start w:val="1"/>
+      <w:numFmt w:val="bullet"/>
+      <w:lvlText w:val=""/>
+      <w:lvlJc w:val="left"/>
+      <w:pPr>
+        <w:ind w:left="2520" w:hanging="360"/>
+      </w:pPr>
+      <w:rPr>
+        <w:rFonts w:ascii="Wingdings" w:hAnsi="Wingdings" w:hint="default"/>
+      </w:rPr>
+    </w:lvl>
+    <w:lvl w:ilvl="7">
+      <w:start w:val="1"/>
+      <w:numFmt w:val="bullet"/>
+      <w:lvlText w:val=""/>
+      <w:lvlJc w:val="left"/>
+      <w:pPr>
+        <w:ind w:left="2880" w:hanging="360"/>
+      </w:pPr>
+      <w:rPr>
+        <w:rFonts w:ascii="Symbol" w:hAnsi="Symbol" w:hint="default"/>
+      </w:rPr>
+    </w:lvl>
+    <w:lvl w:ilvl="8">
+      <w:start w:val="1"/>
+      <w:numFmt w:val="bullet"/>
+      <w:lvlText w:val=""/>
+      <w:lvlJc w:val="left"/>
+      <w:pPr>
+        <w:ind w:left="3240" w:hanging="360"/>
+      </w:pPr>
+      <w:rPr>
+        <w:rFonts w:ascii="Symbol" w:hAnsi="Symbol" w:hint="default"/>
+      </w:rPr>
+    </w:lvl>
+  </w:abstractNum>
+  <w:num w:numId="1">
+    <w:abstractNumId w:val="0"/>
+  </w:num>
+  <w:num w:numId="2">
+    <w:abstractNumId w:val="1"/>
+  </w:num>
+</w:numbering>
 </file>
 
 <file path=word/styles.xml><?xml version="1.0" encoding="utf-8"?>
@@ -6166,7 +6985,6 @@
   <w:style w:type="character" w:default="1" w:styleId="DefaultParagraphFont">
     <w:name w:val="Default Paragraph Font"/>
     <w:uiPriority w:val="1"/>
-    <w:semiHidden/>
     <w:unhideWhenUsed/>
   </w:style>
   <w:style w:type="table" w:default="1" w:styleId="TableNormal">
@@ -6304,6 +7122,17 @@
     <w:link w:val="Footer"/>
     <w:uiPriority w:val="99"/>
     <w:rsid w:val="009D706E"/>
+  </w:style>
+  <w:style w:type="paragraph" w:styleId="ListParagraph">
+    <w:name w:val="List Paragraph"/>
+    <w:basedOn w:val="Normal"/>
+    <w:uiPriority w:val="34"/>
+    <w:qFormat/>
+    <w:rsid w:val="00F84A53"/>
+    <w:pPr>
+      <w:ind w:left="720"/>
+      <w:contextualSpacing/>
+    </w:pPr>
   </w:style>
 </w:styles>
 </file>

</xml_diff>

<commit_message>
Changed date on FieldNotes
</commit_message>
<xml_diff>
--- a/FinalProject/Docs/SOC5060_2019_Fall_ClassProject_FieldNotes_Townes_v00.docx
+++ b/FinalProject/Docs/SOC5060_2019_Fall_ClassProject_FieldNotes_Townes_v00.docx
@@ -67,8 +67,10 @@
           <w:rFonts w:ascii="Times New Roman" w:hAnsi="Times New Roman" w:cs="Times New Roman"/>
           <w:sz w:val="24"/>
         </w:rPr>
-        <w:t>December 20</w:t>
-      </w:r>
+        <w:t>December 8</w:t>
+      </w:r>
+      <w:bookmarkStart w:id="0" w:name="_GoBack"/>
+      <w:bookmarkEnd w:id="0"/>
       <w:r>
         <w:rPr>
           <w:rFonts w:ascii="Times New Roman" w:hAnsi="Times New Roman" w:cs="Times New Roman"/>
@@ -1232,8 +1234,6 @@
         </w:rPr>
         <w:t>jurisdiction thus stabilizing it and making it one of the more appealing municipalities in the region.  This seems to suggest the interview participant himself favored piety to the rules but the community itself is more tolerant about the rules.</w:t>
       </w:r>
-      <w:bookmarkStart w:id="0" w:name="_GoBack"/>
-      <w:bookmarkEnd w:id="0"/>
     </w:p>
     <w:p>
       <w:pPr>
@@ -1407,14 +1407,7 @@
           <w:rFonts w:ascii="Times New Roman" w:hAnsi="Times New Roman" w:cs="Times New Roman"/>
           <w:sz w:val="24"/>
         </w:rPr>
-        <w:t>government communalism, and</w:t>
-      </w:r>
-      <w:r>
-        <w:rPr>
-          <w:rFonts w:ascii="Times New Roman" w:hAnsi="Times New Roman" w:cs="Times New Roman"/>
-          <w:sz w:val="24"/>
-        </w:rPr>
-        <w:t xml:space="preserve"> </w:t>
+        <w:t xml:space="preserve">government communalism, and </w:t>
       </w:r>
       <w:r>
         <w:rPr>
@@ -1435,14 +1428,7 @@
           <w:rFonts w:ascii="Times New Roman" w:hAnsi="Times New Roman" w:cs="Times New Roman"/>
           <w:sz w:val="24"/>
         </w:rPr>
-        <w:t>Government communalism consists of exclusiveness, tolerance about rules, and public-regarding behavior.</w:t>
-      </w:r>
-      <w:r>
-        <w:rPr>
-          <w:rFonts w:ascii="Times New Roman" w:hAnsi="Times New Roman" w:cs="Times New Roman"/>
-          <w:sz w:val="24"/>
-        </w:rPr>
-        <w:t xml:space="preserve">  </w:t>
+        <w:t xml:space="preserve">Government communalism consists of exclusiveness, tolerance about rules, and public-regarding behavior.  </w:t>
       </w:r>
       <w:r>
         <w:rPr>
@@ -1512,35 +1498,7 @@
           <w:rFonts w:ascii="Times New Roman" w:hAnsi="Times New Roman" w:cs="Times New Roman"/>
           <w:sz w:val="24"/>
         </w:rPr>
-        <w:t>On</w:t>
-      </w:r>
-      <w:r>
-        <w:rPr>
-          <w:rFonts w:ascii="Times New Roman" w:hAnsi="Times New Roman" w:cs="Times New Roman"/>
-          <w:sz w:val="24"/>
-        </w:rPr>
-        <w:t xml:space="preserve"> whole</w:t>
-      </w:r>
-      <w:r>
-        <w:rPr>
-          <w:rFonts w:ascii="Times New Roman" w:hAnsi="Times New Roman" w:cs="Times New Roman"/>
-          <w:sz w:val="24"/>
-        </w:rPr>
-        <w:t>, the</w:t>
-      </w:r>
-      <w:r>
-        <w:rPr>
-          <w:rFonts w:ascii="Times New Roman" w:hAnsi="Times New Roman" w:cs="Times New Roman"/>
-          <w:sz w:val="24"/>
-        </w:rPr>
-        <w:t xml:space="preserve"> </w:t>
-      </w:r>
-      <w:r>
-        <w:rPr>
-          <w:rFonts w:ascii="Times New Roman" w:hAnsi="Times New Roman" w:cs="Times New Roman"/>
-          <w:sz w:val="24"/>
-        </w:rPr>
-        <w:t>r</w:t>
+        <w:t>On whole, the r</w:t>
       </w:r>
       <w:r>
         <w:rPr>
@@ -7463,35 +7421,14 @@
           <w:rFonts w:ascii="Times New Roman" w:hAnsi="Times New Roman" w:cs="Times New Roman"/>
           <w:sz w:val="24"/>
         </w:rPr>
-        <w:t>A</w:t>
-      </w:r>
-      <w:r>
-        <w:rPr>
-          <w:rFonts w:ascii="Times New Roman" w:hAnsi="Times New Roman" w:cs="Times New Roman"/>
-          <w:sz w:val="24"/>
-        </w:rPr>
-        <w:t>s described in the Monti framework</w:t>
-      </w:r>
-      <w:r>
-        <w:rPr>
-          <w:rFonts w:ascii="Times New Roman" w:hAnsi="Times New Roman" w:cs="Times New Roman"/>
-          <w:sz w:val="24"/>
-        </w:rPr>
-        <w:t>, t</w:t>
-      </w:r>
-      <w:r>
-        <w:rPr>
-          <w:rFonts w:ascii="Times New Roman" w:hAnsi="Times New Roman" w:cs="Times New Roman"/>
-          <w:sz w:val="24"/>
-        </w:rPr>
-        <w:t>hree dimensions characterize the ways of making community</w:t>
-      </w:r>
-      <w:r>
-        <w:rPr>
-          <w:rFonts w:ascii="Times New Roman" w:hAnsi="Times New Roman" w:cs="Times New Roman"/>
-          <w:sz w:val="24"/>
-        </w:rPr>
-        <w:t xml:space="preserve"> </w:t>
+        <w:t>As described in the Monti framework, t</w:t>
+      </w:r>
+      <w:r>
+        <w:rPr>
+          <w:rFonts w:ascii="Times New Roman" w:hAnsi="Times New Roman" w:cs="Times New Roman"/>
+          <w:sz w:val="24"/>
+        </w:rPr>
+        <w:t xml:space="preserve">hree dimensions characterize the ways of making community </w:t>
       </w:r>
       <w:r>
         <w:rPr>

</xml_diff>

<commit_message>
Finished summary of field notes for FinalProject
</commit_message>
<xml_diff>
--- a/FinalProject/Docs/SOC5060_2019_Fall_ClassProject_FieldNotes_Townes_v00.docx
+++ b/FinalProject/Docs/SOC5060_2019_Fall_ClassProject_FieldNotes_Townes_v00.docx
@@ -69,8 +69,6 @@
         </w:rPr>
         <w:t>December 8</w:t>
       </w:r>
-      <w:bookmarkStart w:id="0" w:name="_GoBack"/>
-      <w:bookmarkEnd w:id="0"/>
       <w:r>
         <w:rPr>
           <w:rFonts w:ascii="Times New Roman" w:hAnsi="Times New Roman" w:cs="Times New Roman"/>
@@ -112,14 +110,70 @@
           <w:rFonts w:ascii="Times New Roman" w:hAnsi="Times New Roman" w:cs="Times New Roman"/>
           <w:sz w:val="24"/>
         </w:rPr>
-        <w:t>Summary analysis and f</w:t>
-      </w:r>
-      <w:r>
-        <w:rPr>
-          <w:rFonts w:ascii="Times New Roman" w:hAnsi="Times New Roman" w:cs="Times New Roman"/>
-          <w:sz w:val="24"/>
-        </w:rPr>
-        <w:t xml:space="preserve">ield notes for class project </w:t>
+        <w:t xml:space="preserve">Summary </w:t>
+      </w:r>
+      <w:r>
+        <w:rPr>
+          <w:rFonts w:ascii="Times New Roman" w:hAnsi="Times New Roman" w:cs="Times New Roman"/>
+          <w:sz w:val="24"/>
+        </w:rPr>
+        <w:t>of</w:t>
+      </w:r>
+      <w:r>
+        <w:rPr>
+          <w:rFonts w:ascii="Times New Roman" w:hAnsi="Times New Roman" w:cs="Times New Roman"/>
+          <w:sz w:val="24"/>
+        </w:rPr>
+        <w:t xml:space="preserve"> </w:t>
+      </w:r>
+      <w:r>
+        <w:rPr>
+          <w:rFonts w:ascii="Times New Roman" w:hAnsi="Times New Roman" w:cs="Times New Roman"/>
+          <w:sz w:val="24"/>
+        </w:rPr>
+        <w:t xml:space="preserve">interview </w:t>
+      </w:r>
+      <w:r>
+        <w:rPr>
+          <w:rFonts w:ascii="Times New Roman" w:hAnsi="Times New Roman" w:cs="Times New Roman"/>
+          <w:sz w:val="24"/>
+        </w:rPr>
+        <w:t>f</w:t>
+      </w:r>
+      <w:r>
+        <w:rPr>
+          <w:rFonts w:ascii="Times New Roman" w:hAnsi="Times New Roman" w:cs="Times New Roman"/>
+          <w:sz w:val="24"/>
+        </w:rPr>
+        <w:t xml:space="preserve">ield notes for </w:t>
+      </w:r>
+      <w:r>
+        <w:rPr>
+          <w:rFonts w:ascii="Times New Roman" w:hAnsi="Times New Roman" w:cs="Times New Roman"/>
+          <w:sz w:val="24"/>
+        </w:rPr>
+        <w:t xml:space="preserve">study of </w:t>
+      </w:r>
+      <w:r>
+        <w:rPr>
+          <w:rFonts w:ascii="Times New Roman" w:hAnsi="Times New Roman" w:cs="Times New Roman"/>
+          <w:sz w:val="24"/>
+        </w:rPr>
+        <w:t xml:space="preserve">the </w:t>
+      </w:r>
+      <w:r>
+        <w:rPr>
+          <w:rFonts w:ascii="Times New Roman" w:hAnsi="Times New Roman" w:cs="Times New Roman"/>
+          <w:sz w:val="24"/>
+        </w:rPr>
+        <w:t>neighborhood encompassing the NCSBD</w:t>
+      </w:r>
+      <w:r>
+        <w:rPr>
+          <w:rFonts w:ascii="Times New Roman" w:hAnsi="Times New Roman" w:cs="Times New Roman"/>
+          <w:sz w:val="24"/>
+        </w:rPr>
+        <w:t xml:space="preserve"> </w:t>
       </w:r>
     </w:p>
     <w:p>
@@ -144,21 +198,37 @@
           <w:rFonts w:ascii="Times New Roman" w:hAnsi="Times New Roman" w:cs="Times New Roman"/>
           <w:sz w:val="24"/>
         </w:rPr>
-        <w:t xml:space="preserve">Below </w:t>
-      </w:r>
-      <w:r>
-        <w:rPr>
-          <w:rFonts w:ascii="Times New Roman" w:hAnsi="Times New Roman" w:cs="Times New Roman"/>
-          <w:sz w:val="24"/>
-        </w:rPr>
-        <w:t xml:space="preserve">is the summary analysis </w:t>
-      </w:r>
-      <w:r>
-        <w:rPr>
-          <w:rFonts w:ascii="Times New Roman" w:hAnsi="Times New Roman" w:cs="Times New Roman"/>
-          <w:sz w:val="24"/>
-        </w:rPr>
-        <w:t xml:space="preserve">for the three (3) interviews I conducted as part of the class project </w:t>
+        <w:t>B</w:t>
+      </w:r>
+      <w:bookmarkStart w:id="0" w:name="_GoBack"/>
+      <w:bookmarkEnd w:id="0"/>
+      <w:r>
+        <w:rPr>
+          <w:rFonts w:ascii="Times New Roman" w:hAnsi="Times New Roman" w:cs="Times New Roman"/>
+          <w:sz w:val="24"/>
+        </w:rPr>
+        <w:t xml:space="preserve">elow </w:t>
+      </w:r>
+      <w:r>
+        <w:rPr>
+          <w:rFonts w:ascii="Times New Roman" w:hAnsi="Times New Roman" w:cs="Times New Roman"/>
+          <w:sz w:val="24"/>
+        </w:rPr>
+        <w:t xml:space="preserve">is the summary </w:t>
+      </w:r>
+      <w:r>
+        <w:rPr>
+          <w:rFonts w:ascii="Times New Roman" w:hAnsi="Times New Roman" w:cs="Times New Roman"/>
+          <w:sz w:val="24"/>
+        </w:rPr>
+        <w:t>of</w:t>
+      </w:r>
+      <w:r>
+        <w:rPr>
+          <w:rFonts w:ascii="Times New Roman" w:hAnsi="Times New Roman" w:cs="Times New Roman"/>
+          <w:sz w:val="24"/>
+        </w:rPr>
+        <w:t xml:space="preserve"> the three (3) interviews I conducted as part of the class project </w:t>
       </w:r>
       <w:r>
         <w:rPr>
@@ -172,7 +242,35 @@
           <w:rFonts w:ascii="Times New Roman" w:hAnsi="Times New Roman" w:cs="Times New Roman"/>
           <w:sz w:val="24"/>
         </w:rPr>
-        <w:t xml:space="preserve">the North Central </w:t>
+        <w:t xml:space="preserve">the </w:t>
+      </w:r>
+      <w:r>
+        <w:rPr>
+          <w:rFonts w:ascii="Times New Roman" w:hAnsi="Times New Roman" w:cs="Times New Roman"/>
+          <w:sz w:val="24"/>
+        </w:rPr>
+        <w:t>neighborhood</w:t>
+      </w:r>
+      <w:r>
+        <w:rPr>
+          <w:rFonts w:ascii="Times New Roman" w:hAnsi="Times New Roman" w:cs="Times New Roman"/>
+          <w:sz w:val="24"/>
+        </w:rPr>
+        <w:t xml:space="preserve"> </w:t>
+      </w:r>
+      <w:r>
+        <w:rPr>
+          <w:rFonts w:ascii="Times New Roman" w:hAnsi="Times New Roman" w:cs="Times New Roman"/>
+          <w:sz w:val="24"/>
+        </w:rPr>
+        <w:t xml:space="preserve">that encompasses </w:t>
+      </w:r>
+      <w:r>
+        <w:rPr>
+          <w:rFonts w:ascii="Times New Roman" w:hAnsi="Times New Roman" w:cs="Times New Roman"/>
+          <w:sz w:val="24"/>
+        </w:rPr>
+        <w:t xml:space="preserve">North Central </w:t>
       </w:r>
       <w:r>
         <w:rPr>
@@ -200,14 +298,7 @@
           <w:rFonts w:ascii="Times New Roman" w:hAnsi="Times New Roman" w:cs="Times New Roman"/>
           <w:sz w:val="24"/>
         </w:rPr>
-        <w:t>BD) neighbo</w:t>
-      </w:r>
-      <w:r>
-        <w:rPr>
-          <w:rFonts w:ascii="Times New Roman" w:hAnsi="Times New Roman" w:cs="Times New Roman"/>
-          <w:sz w:val="24"/>
-        </w:rPr>
-        <w:t>rhood</w:t>
+        <w:t>BD)</w:t>
       </w:r>
       <w:r>
         <w:rPr>
@@ -228,7 +319,7 @@
           <w:rFonts w:ascii="Times New Roman" w:hAnsi="Times New Roman" w:cs="Times New Roman"/>
           <w:sz w:val="24"/>
         </w:rPr>
-        <w:t xml:space="preserve">  The summary analysis is organized </w:t>
+        <w:t xml:space="preserve">  The summary is organized </w:t>
       </w:r>
       <w:proofErr w:type="gramStart"/>
       <w:r>
@@ -272,7 +363,35 @@
           <w:rFonts w:ascii="Times New Roman" w:hAnsi="Times New Roman" w:cs="Times New Roman"/>
           <w:sz w:val="24"/>
         </w:rPr>
-        <w:t>, which extends that work</w:t>
+        <w:t>, which</w:t>
+      </w:r>
+      <w:r>
+        <w:rPr>
+          <w:rFonts w:ascii="Times New Roman" w:hAnsi="Times New Roman" w:cs="Times New Roman"/>
+          <w:sz w:val="24"/>
+        </w:rPr>
+        <w:t xml:space="preserve"> the study uses to extend</w:t>
+      </w:r>
+      <w:r>
+        <w:rPr>
+          <w:rFonts w:ascii="Times New Roman" w:hAnsi="Times New Roman" w:cs="Times New Roman"/>
+          <w:sz w:val="24"/>
+        </w:rPr>
+        <w:t xml:space="preserve"> those </w:t>
+      </w:r>
+      <w:r>
+        <w:rPr>
+          <w:rFonts w:ascii="Times New Roman" w:hAnsi="Times New Roman" w:cs="Times New Roman"/>
+          <w:sz w:val="24"/>
+        </w:rPr>
+        <w:t>work</w:t>
+      </w:r>
+      <w:r>
+        <w:rPr>
+          <w:rFonts w:ascii="Times New Roman" w:hAnsi="Times New Roman" w:cs="Times New Roman"/>
+          <w:sz w:val="24"/>
+        </w:rPr>
+        <w:t>s</w:t>
       </w:r>
       <w:r>
         <w:rPr>
@@ -398,7 +517,21 @@
           <w:rFonts w:ascii="Times New Roman" w:hAnsi="Times New Roman" w:cs="Times New Roman"/>
           <w:sz w:val="24"/>
         </w:rPr>
-        <w:t xml:space="preserve"> traditional social hierarchies and inequ</w:t>
+        <w:t xml:space="preserve"> traditional social hierarchies and</w:t>
+      </w:r>
+      <w:r>
+        <w:rPr>
+          <w:rFonts w:ascii="Times New Roman" w:hAnsi="Times New Roman" w:cs="Times New Roman"/>
+          <w:sz w:val="24"/>
+        </w:rPr>
+        <w:t xml:space="preserve"> historical</w:t>
+      </w:r>
+      <w:r>
+        <w:rPr>
+          <w:rFonts w:ascii="Times New Roman" w:hAnsi="Times New Roman" w:cs="Times New Roman"/>
+          <w:sz w:val="24"/>
+        </w:rPr>
+        <w:t xml:space="preserve"> inequ</w:t>
       </w:r>
       <w:r>
         <w:rPr>
@@ -524,7 +657,21 @@
           <w:rFonts w:ascii="Times New Roman" w:hAnsi="Times New Roman" w:cs="Times New Roman"/>
           <w:sz w:val="24"/>
         </w:rPr>
-        <w:t>All three interview participants were homeowners and expressed the belief that homeowners were better members of the community than renters.</w:t>
+        <w:t>All three interview participants were homeowners and expressed the belief that homeowners were better members of the community than renters</w:t>
+      </w:r>
+      <w:r>
+        <w:rPr>
+          <w:rFonts w:ascii="Times New Roman" w:hAnsi="Times New Roman" w:cs="Times New Roman"/>
+          <w:sz w:val="24"/>
+        </w:rPr>
+        <w:t xml:space="preserve"> because homeowners are more invested in the community</w:t>
+      </w:r>
+      <w:r>
+        <w:rPr>
+          <w:rFonts w:ascii="Times New Roman" w:hAnsi="Times New Roman" w:cs="Times New Roman"/>
+          <w:sz w:val="24"/>
+        </w:rPr>
+        <w:t>.</w:t>
       </w:r>
     </w:p>
     <w:p>
@@ -683,14 +830,50 @@
           <w:rFonts w:ascii="Times New Roman" w:hAnsi="Times New Roman" w:cs="Times New Roman"/>
           <w:sz w:val="24"/>
         </w:rPr>
-        <w:t>tructural characteristics of geographic communities (i.e., neighborhoods) studied compromised the ability of community members to develop and use social capital more than the characteristics of the community members themselves.</w:t>
-      </w:r>
-      <w:r>
-        <w:rPr>
-          <w:rFonts w:ascii="Times New Roman" w:hAnsi="Times New Roman" w:cs="Times New Roman"/>
-          <w:sz w:val="24"/>
-        </w:rPr>
-        <w:t xml:space="preserve"> Lack of safety, limited community involvement, and lack of community resources undermined the development and use of social capital.</w:t>
+        <w:t xml:space="preserve">tructural characteristics of </w:t>
+      </w:r>
+      <w:r>
+        <w:rPr>
+          <w:rFonts w:ascii="Times New Roman" w:hAnsi="Times New Roman" w:cs="Times New Roman"/>
+          <w:sz w:val="24"/>
+        </w:rPr>
+        <w:t xml:space="preserve">the </w:t>
+      </w:r>
+      <w:r>
+        <w:rPr>
+          <w:rFonts w:ascii="Times New Roman" w:hAnsi="Times New Roman" w:cs="Times New Roman"/>
+          <w:sz w:val="24"/>
+        </w:rPr>
+        <w:t xml:space="preserve">geographic communities (i.e., neighborhoods) studied compromised the ability of community members to develop and use social capital more than the </w:t>
+      </w:r>
+      <w:r>
+        <w:rPr>
+          <w:rFonts w:ascii="Times New Roman" w:hAnsi="Times New Roman" w:cs="Times New Roman"/>
+          <w:sz w:val="24"/>
+        </w:rPr>
+        <w:t xml:space="preserve">traits </w:t>
+      </w:r>
+      <w:r>
+        <w:rPr>
+          <w:rFonts w:ascii="Times New Roman" w:hAnsi="Times New Roman" w:cs="Times New Roman"/>
+          <w:sz w:val="24"/>
+        </w:rPr>
+        <w:t>of the community members themselves.</w:t>
+      </w:r>
+      <w:r>
+        <w:rPr>
+          <w:rFonts w:ascii="Times New Roman" w:hAnsi="Times New Roman" w:cs="Times New Roman"/>
+          <w:sz w:val="24"/>
+        </w:rPr>
+        <w:t xml:space="preserve"> Lack of </w:t>
+      </w:r>
+      <w:r>
+        <w:rPr>
+          <w:rFonts w:ascii="Times New Roman" w:hAnsi="Times New Roman" w:cs="Times New Roman"/>
+          <w:sz w:val="24"/>
+        </w:rPr>
+        <w:lastRenderedPageBreak/>
+        <w:t>safety, limited community involvement, and lack of community resources undermined the development and use of social capital.</w:t>
       </w:r>
     </w:p>
     <w:p>
@@ -711,8 +894,21 @@
           <w:rFonts w:ascii="Times New Roman" w:hAnsi="Times New Roman" w:cs="Times New Roman"/>
           <w:sz w:val="24"/>
         </w:rPr>
-        <w:lastRenderedPageBreak/>
-        <w:t xml:space="preserve">Comments by all three interview participants suggested the presence of bridging social capital, which </w:t>
+        <w:t>Comments by all three interview participants suggested the presence of bridging social capital</w:t>
+      </w:r>
+      <w:r>
+        <w:rPr>
+          <w:rFonts w:ascii="Times New Roman" w:hAnsi="Times New Roman" w:cs="Times New Roman"/>
+          <w:sz w:val="24"/>
+        </w:rPr>
+        <w:t xml:space="preserve"> or activities that facilitate the development of bridging social capital</w:t>
+      </w:r>
+      <w:r>
+        <w:rPr>
+          <w:rFonts w:ascii="Times New Roman" w:hAnsi="Times New Roman" w:cs="Times New Roman"/>
+          <w:sz w:val="24"/>
+        </w:rPr>
+        <w:t xml:space="preserve">, which </w:t>
       </w:r>
       <w:proofErr w:type="gramStart"/>
       <w:r>
@@ -728,7 +924,21 @@
           <w:rFonts w:ascii="Times New Roman" w:hAnsi="Times New Roman" w:cs="Times New Roman"/>
           <w:sz w:val="24"/>
         </w:rPr>
-        <w:t xml:space="preserve"> Lukasiewicz, et. al. is relatively weaker, loose ties among people.</w:t>
+        <w:t xml:space="preserve"> Lukasiewicz, et. al. is relatively weaker, loose ties among people</w:t>
+      </w:r>
+      <w:r>
+        <w:rPr>
+          <w:rFonts w:ascii="Times New Roman" w:hAnsi="Times New Roman" w:cs="Times New Roman"/>
+          <w:sz w:val="24"/>
+        </w:rPr>
+        <w:t xml:space="preserve"> that enables individuals to obtain resources they need for survival and success</w:t>
+      </w:r>
+      <w:r>
+        <w:rPr>
+          <w:rFonts w:ascii="Times New Roman" w:hAnsi="Times New Roman" w:cs="Times New Roman"/>
+          <w:sz w:val="24"/>
+        </w:rPr>
+        <w:t>.</w:t>
       </w:r>
       <w:r>
         <w:rPr>
@@ -898,6 +1108,69 @@
       <w:pPr>
         <w:pStyle w:val="ListParagraph"/>
         <w:numPr>
+          <w:ilvl w:val="2"/>
+          <w:numId w:val="2"/>
+        </w:numPr>
+        <w:spacing w:line="276" w:lineRule="auto"/>
+        <w:rPr>
+          <w:rFonts w:ascii="Times New Roman" w:hAnsi="Times New Roman" w:cs="Times New Roman"/>
+          <w:sz w:val="24"/>
+        </w:rPr>
+      </w:pPr>
+      <w:r>
+        <w:rPr>
+          <w:rFonts w:ascii="Times New Roman" w:hAnsi="Times New Roman" w:cs="Times New Roman"/>
+          <w:sz w:val="24"/>
+        </w:rPr>
+        <w:t>Two of the interview participants indicated that they weren’t very involved in community activities and organizations.</w:t>
+      </w:r>
+      <w:r>
+        <w:rPr>
+          <w:rFonts w:ascii="Times New Roman" w:hAnsi="Times New Roman" w:cs="Times New Roman"/>
+          <w:sz w:val="24"/>
+        </w:rPr>
+        <w:t xml:space="preserve">  But they have attended occasional residential block gatherings.</w:t>
+      </w:r>
+    </w:p>
+    <w:p>
+      <w:pPr>
+        <w:pStyle w:val="ListParagraph"/>
+        <w:numPr>
+          <w:ilvl w:val="2"/>
+          <w:numId w:val="2"/>
+        </w:numPr>
+        <w:spacing w:line="276" w:lineRule="auto"/>
+        <w:rPr>
+          <w:rFonts w:ascii="Times New Roman" w:hAnsi="Times New Roman" w:cs="Times New Roman"/>
+          <w:sz w:val="24"/>
+        </w:rPr>
+      </w:pPr>
+      <w:r>
+        <w:rPr>
+          <w:rFonts w:ascii="Times New Roman" w:hAnsi="Times New Roman" w:cs="Times New Roman"/>
+          <w:sz w:val="24"/>
+        </w:rPr>
+        <w:t>Two of the interview participants indicated that their primary interactions with neighbors were only in passing (e.g., if they happe</w:t>
+      </w:r>
+      <w:r>
+        <w:rPr>
+          <w:rFonts w:ascii="Times New Roman" w:hAnsi="Times New Roman" w:cs="Times New Roman"/>
+          <w:sz w:val="24"/>
+        </w:rPr>
+        <w:t>ned to cross paths walking their pets</w:t>
+      </w:r>
+      <w:r>
+        <w:rPr>
+          <w:rFonts w:ascii="Times New Roman" w:hAnsi="Times New Roman" w:cs="Times New Roman"/>
+          <w:sz w:val="24"/>
+        </w:rPr>
+        <w:t>) and that there weren’t many opportunities for extensive interactions with neighbors.</w:t>
+      </w:r>
+    </w:p>
+    <w:p>
+      <w:pPr>
+        <w:pStyle w:val="ListParagraph"/>
+        <w:numPr>
           <w:ilvl w:val="0"/>
           <w:numId w:val="2"/>
         </w:numPr>
@@ -963,7 +1236,7 @@
       <w:pPr>
         <w:pStyle w:val="ListParagraph"/>
         <w:numPr>
-          <w:ilvl w:val="1"/>
+          <w:ilvl w:val="2"/>
           <w:numId w:val="2"/>
         </w:numPr>
         <w:spacing w:line="276" w:lineRule="auto"/>
@@ -977,7 +1250,7 @@
           <w:rFonts w:ascii="Times New Roman" w:hAnsi="Times New Roman" w:cs="Times New Roman"/>
           <w:sz w:val="24"/>
         </w:rPr>
-        <w:t>Key argument: Membership relates to defining who belongs in the community and ranges from inclusive to exclusive.</w:t>
+        <w:t>Statements by interview participants that exhibited civic talk related to the membership and rules dimensions of the Monti framework.</w:t>
       </w:r>
     </w:p>
     <w:p>
@@ -998,49 +1271,56 @@
           <w:rFonts w:ascii="Times New Roman" w:hAnsi="Times New Roman" w:cs="Times New Roman"/>
           <w:sz w:val="24"/>
         </w:rPr>
-        <w:t xml:space="preserve">Interview participants seemed </w:t>
-      </w:r>
-      <w:r>
-        <w:rPr>
-          <w:rFonts w:ascii="Times New Roman" w:hAnsi="Times New Roman" w:cs="Times New Roman"/>
-          <w:sz w:val="24"/>
-        </w:rPr>
-        <w:t xml:space="preserve">to believe that their views towards community membership were inclusive but the civic talk they </w:t>
-      </w:r>
-      <w:r>
-        <w:rPr>
-          <w:rFonts w:ascii="Times New Roman" w:hAnsi="Times New Roman" w:cs="Times New Roman"/>
-          <w:sz w:val="24"/>
-        </w:rPr>
-        <w:t>used revealed the ambivalence between</w:t>
-      </w:r>
-      <w:r>
-        <w:rPr>
-          <w:rFonts w:ascii="Times New Roman" w:hAnsi="Times New Roman" w:cs="Times New Roman"/>
-          <w:sz w:val="24"/>
-        </w:rPr>
-        <w:t xml:space="preserve"> their </w:t>
-      </w:r>
-      <w:r>
-        <w:rPr>
-          <w:rFonts w:ascii="Times New Roman" w:hAnsi="Times New Roman" w:cs="Times New Roman"/>
-          <w:sz w:val="24"/>
-        </w:rPr>
-        <w:t xml:space="preserve">philosophical </w:t>
-      </w:r>
-      <w:r>
-        <w:rPr>
-          <w:rFonts w:ascii="Times New Roman" w:hAnsi="Times New Roman" w:cs="Times New Roman"/>
-          <w:sz w:val="24"/>
-        </w:rPr>
-        <w:t>beliefs and preferences that could reinforce</w:t>
-      </w:r>
-      <w:r>
-        <w:rPr>
-          <w:rFonts w:ascii="Times New Roman" w:hAnsi="Times New Roman" w:cs="Times New Roman"/>
-          <w:sz w:val="24"/>
-        </w:rPr>
-        <w:t xml:space="preserve"> traditional social hierarchies and inequities.</w:t>
+        <w:t>Many of the observations about social capital related to the accountability dimension of the Monti framework.</w:t>
+      </w:r>
+    </w:p>
+    <w:p>
+      <w:pPr>
+        <w:pStyle w:val="ListParagraph"/>
+        <w:numPr>
+          <w:ilvl w:val="1"/>
+          <w:numId w:val="2"/>
+        </w:numPr>
+        <w:spacing w:line="276" w:lineRule="auto"/>
+        <w:rPr>
+          <w:rFonts w:ascii="Times New Roman" w:hAnsi="Times New Roman" w:cs="Times New Roman"/>
+          <w:sz w:val="24"/>
+        </w:rPr>
+      </w:pPr>
+      <w:r>
+        <w:rPr>
+          <w:rFonts w:ascii="Times New Roman" w:hAnsi="Times New Roman" w:cs="Times New Roman"/>
+          <w:sz w:val="24"/>
+        </w:rPr>
+        <w:t xml:space="preserve">Key argument: </w:t>
+      </w:r>
+      <w:r>
+        <w:rPr>
+          <w:rFonts w:ascii="Times New Roman" w:hAnsi="Times New Roman" w:cs="Times New Roman"/>
+          <w:sz w:val="24"/>
+        </w:rPr>
+        <w:t>The m</w:t>
+      </w:r>
+      <w:r>
+        <w:rPr>
+          <w:rFonts w:ascii="Times New Roman" w:hAnsi="Times New Roman" w:cs="Times New Roman"/>
+          <w:sz w:val="24"/>
+        </w:rPr>
+        <w:t>embership</w:t>
+      </w:r>
+      <w:r>
+        <w:rPr>
+          <w:rFonts w:ascii="Times New Roman" w:hAnsi="Times New Roman" w:cs="Times New Roman"/>
+          <w:sz w:val="24"/>
+        </w:rPr>
+        <w:t xml:space="preserve"> dimension</w:t>
+      </w:r>
+      <w:r>
+        <w:rPr>
+          <w:rFonts w:ascii="Times New Roman" w:hAnsi="Times New Roman" w:cs="Times New Roman"/>
+          <w:sz w:val="24"/>
+        </w:rPr>
+        <w:t xml:space="preserve"> relates to defining who belongs in the community and ranges from inclusive to exclusive.</w:t>
       </w:r>
     </w:p>
     <w:p>
@@ -1061,6 +1341,91 @@
           <w:rFonts w:ascii="Times New Roman" w:hAnsi="Times New Roman" w:cs="Times New Roman"/>
           <w:sz w:val="24"/>
         </w:rPr>
+        <w:t xml:space="preserve">Interview participants seemed </w:t>
+      </w:r>
+      <w:r>
+        <w:rPr>
+          <w:rFonts w:ascii="Times New Roman" w:hAnsi="Times New Roman" w:cs="Times New Roman"/>
+          <w:sz w:val="24"/>
+        </w:rPr>
+        <w:t xml:space="preserve">to believe that their views towards community membership were inclusive but the civic talk they </w:t>
+      </w:r>
+      <w:r>
+        <w:rPr>
+          <w:rFonts w:ascii="Times New Roman" w:hAnsi="Times New Roman" w:cs="Times New Roman"/>
+          <w:sz w:val="24"/>
+        </w:rPr>
+        <w:t xml:space="preserve">used revealed the ambivalence </w:t>
+      </w:r>
+      <w:r>
+        <w:rPr>
+          <w:rFonts w:ascii="Times New Roman" w:hAnsi="Times New Roman" w:cs="Times New Roman"/>
+          <w:sz w:val="24"/>
+        </w:rPr>
+        <w:lastRenderedPageBreak/>
+        <w:t>between</w:t>
+      </w:r>
+      <w:r>
+        <w:rPr>
+          <w:rFonts w:ascii="Times New Roman" w:hAnsi="Times New Roman" w:cs="Times New Roman"/>
+          <w:sz w:val="24"/>
+        </w:rPr>
+        <w:t xml:space="preserve"> their </w:t>
+      </w:r>
+      <w:r>
+        <w:rPr>
+          <w:rFonts w:ascii="Times New Roman" w:hAnsi="Times New Roman" w:cs="Times New Roman"/>
+          <w:sz w:val="24"/>
+        </w:rPr>
+        <w:t xml:space="preserve">philosophical </w:t>
+      </w:r>
+      <w:r>
+        <w:rPr>
+          <w:rFonts w:ascii="Times New Roman" w:hAnsi="Times New Roman" w:cs="Times New Roman"/>
+          <w:sz w:val="24"/>
+        </w:rPr>
+        <w:t>beliefs and preferences that could reinforce</w:t>
+      </w:r>
+      <w:r>
+        <w:rPr>
+          <w:rFonts w:ascii="Times New Roman" w:hAnsi="Times New Roman" w:cs="Times New Roman"/>
+          <w:sz w:val="24"/>
+        </w:rPr>
+        <w:t xml:space="preserve"> traditional social hierarchies and </w:t>
+      </w:r>
+      <w:r>
+        <w:rPr>
+          <w:rFonts w:ascii="Times New Roman" w:hAnsi="Times New Roman" w:cs="Times New Roman"/>
+          <w:sz w:val="24"/>
+        </w:rPr>
+        <w:t xml:space="preserve">historical </w:t>
+      </w:r>
+      <w:r>
+        <w:rPr>
+          <w:rFonts w:ascii="Times New Roman" w:hAnsi="Times New Roman" w:cs="Times New Roman"/>
+          <w:sz w:val="24"/>
+        </w:rPr>
+        <w:t>inequities.</w:t>
+      </w:r>
+    </w:p>
+    <w:p>
+      <w:pPr>
+        <w:pStyle w:val="ListParagraph"/>
+        <w:numPr>
+          <w:ilvl w:val="2"/>
+          <w:numId w:val="2"/>
+        </w:numPr>
+        <w:spacing w:line="276" w:lineRule="auto"/>
+        <w:rPr>
+          <w:rFonts w:ascii="Times New Roman" w:hAnsi="Times New Roman" w:cs="Times New Roman"/>
+          <w:sz w:val="24"/>
+        </w:rPr>
+      </w:pPr>
+      <w:r>
+        <w:rPr>
+          <w:rFonts w:ascii="Times New Roman" w:hAnsi="Times New Roman" w:cs="Times New Roman"/>
+          <w:sz w:val="24"/>
+        </w:rPr>
         <w:t xml:space="preserve">While one might </w:t>
       </w:r>
       <w:proofErr w:type="gramStart"/>
@@ -1078,6 +1443,62 @@
           <w:sz w:val="24"/>
         </w:rPr>
         <w:t xml:space="preserve"> the general attitudes expressed by the participants as inclusive, it’s possible to make a case that they actually indicate a certain exclusivity of which the subjects themselves are not aware.</w:t>
+      </w:r>
+    </w:p>
+    <w:p>
+      <w:pPr>
+        <w:pStyle w:val="ListParagraph"/>
+        <w:numPr>
+          <w:ilvl w:val="2"/>
+          <w:numId w:val="2"/>
+        </w:numPr>
+        <w:spacing w:line="276" w:lineRule="auto"/>
+        <w:rPr>
+          <w:rFonts w:ascii="Times New Roman" w:hAnsi="Times New Roman" w:cs="Times New Roman"/>
+          <w:sz w:val="24"/>
+        </w:rPr>
+      </w:pPr>
+      <w:r>
+        <w:rPr>
+          <w:rFonts w:ascii="Times New Roman" w:hAnsi="Times New Roman" w:cs="Times New Roman"/>
+          <w:sz w:val="24"/>
+        </w:rPr>
+        <w:t>Interview participants used t</w:t>
+      </w:r>
+      <w:r>
+        <w:rPr>
+          <w:rFonts w:ascii="Times New Roman" w:hAnsi="Times New Roman" w:cs="Times New Roman"/>
+          <w:sz w:val="24"/>
+        </w:rPr>
+        <w:t xml:space="preserve">wo </w:t>
+      </w:r>
+      <w:r>
+        <w:rPr>
+          <w:rFonts w:ascii="Times New Roman" w:hAnsi="Times New Roman" w:cs="Times New Roman"/>
+          <w:sz w:val="24"/>
+        </w:rPr>
+        <w:t xml:space="preserve">basic </w:t>
+      </w:r>
+      <w:r>
+        <w:rPr>
+          <w:rFonts w:ascii="Times New Roman" w:hAnsi="Times New Roman" w:cs="Times New Roman"/>
+          <w:sz w:val="24"/>
+        </w:rPr>
+        <w:t xml:space="preserve">approaches to articulating community membership preferences, which I will refer to as positive framing and negative framing.  In positive framing the individual stated whom they preferred join the community.  In negative framing the individual stated whom they preferred did </w:t>
+      </w:r>
+      <w:r>
+        <w:rPr>
+          <w:rFonts w:ascii="Times New Roman" w:hAnsi="Times New Roman" w:cs="Times New Roman"/>
+          <w:sz w:val="24"/>
+        </w:rPr>
+        <w:t>NOT</w:t>
+      </w:r>
+      <w:r>
+        <w:rPr>
+          <w:rFonts w:ascii="Times New Roman" w:hAnsi="Times New Roman" w:cs="Times New Roman"/>
+          <w:sz w:val="24"/>
+        </w:rPr>
+        <w:t xml:space="preserve"> join the community.  </w:t>
       </w:r>
     </w:p>
     <w:p>
@@ -1098,7 +1519,35 @@
           <w:rFonts w:ascii="Times New Roman" w:hAnsi="Times New Roman" w:cs="Times New Roman"/>
           <w:sz w:val="24"/>
         </w:rPr>
-        <w:t>Key argument: Rules charact</w:t>
+        <w:t xml:space="preserve">Key argument: </w:t>
+      </w:r>
+      <w:r>
+        <w:rPr>
+          <w:rFonts w:ascii="Times New Roman" w:hAnsi="Times New Roman" w:cs="Times New Roman"/>
+          <w:sz w:val="24"/>
+        </w:rPr>
+        <w:t>The r</w:t>
+      </w:r>
+      <w:r>
+        <w:rPr>
+          <w:rFonts w:ascii="Times New Roman" w:hAnsi="Times New Roman" w:cs="Times New Roman"/>
+          <w:sz w:val="24"/>
+        </w:rPr>
+        <w:t xml:space="preserve">ules </w:t>
+      </w:r>
+      <w:r>
+        <w:rPr>
+          <w:rFonts w:ascii="Times New Roman" w:hAnsi="Times New Roman" w:cs="Times New Roman"/>
+          <w:sz w:val="24"/>
+        </w:rPr>
+        <w:t xml:space="preserve">dimension </w:t>
+      </w:r>
+      <w:r>
+        <w:rPr>
+          <w:rFonts w:ascii="Times New Roman" w:hAnsi="Times New Roman" w:cs="Times New Roman"/>
+          <w:sz w:val="24"/>
+        </w:rPr>
+        <w:t>charact</w:t>
       </w:r>
       <w:r>
         <w:rPr>
@@ -1106,6 +1555,13 @@
           <w:sz w:val="24"/>
         </w:rPr>
         <w:t>erize</w:t>
+      </w:r>
+      <w:r>
+        <w:rPr>
+          <w:rFonts w:ascii="Times New Roman" w:hAnsi="Times New Roman" w:cs="Times New Roman"/>
+          <w:sz w:val="24"/>
+        </w:rPr>
+        <w:t>s</w:t>
       </w:r>
       <w:r>
         <w:rPr>
@@ -1140,7 +1596,21 @@
           <w:rFonts w:ascii="Times New Roman" w:hAnsi="Times New Roman" w:cs="Times New Roman"/>
           <w:sz w:val="24"/>
         </w:rPr>
-        <w:t>Overall, interview participants seemed to express a certain tolerance towards the rules.</w:t>
+        <w:t xml:space="preserve">Overall, interview participants seemed to express a certain tolerance </w:t>
+      </w:r>
+      <w:r>
+        <w:rPr>
+          <w:rFonts w:ascii="Times New Roman" w:hAnsi="Times New Roman" w:cs="Times New Roman"/>
+          <w:sz w:val="24"/>
+        </w:rPr>
+        <w:t>about adherence to</w:t>
+      </w:r>
+      <w:r>
+        <w:rPr>
+          <w:rFonts w:ascii="Times New Roman" w:hAnsi="Times New Roman" w:cs="Times New Roman"/>
+          <w:sz w:val="24"/>
+        </w:rPr>
+        <w:t xml:space="preserve"> the rules.</w:t>
       </w:r>
     </w:p>
     <w:p>
@@ -1203,7 +1673,6 @@
           <w:rFonts w:ascii="Times New Roman" w:hAnsi="Times New Roman" w:cs="Times New Roman"/>
           <w:sz w:val="24"/>
         </w:rPr>
-        <w:lastRenderedPageBreak/>
         <w:t xml:space="preserve">One interview participant </w:t>
       </w:r>
       <w:r>
@@ -1218,7 +1687,35 @@
           <w:rFonts w:ascii="Times New Roman" w:hAnsi="Times New Roman" w:cs="Times New Roman"/>
           <w:sz w:val="24"/>
         </w:rPr>
-        <w:t xml:space="preserve">spoke admiringly about the city of University City having enacted one of the strictest housing code enforcement regimes in the region, which he credits with helping University City keep “slum lords and speculators” out of </w:t>
+        <w:t xml:space="preserve">spoke admiringly about the city of University City having enacted one of the strictest housing code enforcement regimes in the region, which he credits with helping </w:t>
+      </w:r>
+      <w:r>
+        <w:rPr>
+          <w:rFonts w:ascii="Times New Roman" w:hAnsi="Times New Roman" w:cs="Times New Roman"/>
+          <w:sz w:val="24"/>
+        </w:rPr>
+        <w:t xml:space="preserve">the city of </w:t>
+      </w:r>
+      <w:r>
+        <w:rPr>
+          <w:rFonts w:ascii="Times New Roman" w:hAnsi="Times New Roman" w:cs="Times New Roman"/>
+          <w:sz w:val="24"/>
+        </w:rPr>
+        <w:t>University City</w:t>
+      </w:r>
+      <w:r>
+        <w:rPr>
+          <w:rFonts w:ascii="Times New Roman" w:hAnsi="Times New Roman" w:cs="Times New Roman"/>
+          <w:sz w:val="24"/>
+        </w:rPr>
+        <w:t>, Missouri (a local municipality in St. Louis County)</w:t>
+      </w:r>
+      <w:r>
+        <w:rPr>
+          <w:rFonts w:ascii="Times New Roman" w:hAnsi="Times New Roman" w:cs="Times New Roman"/>
+          <w:sz w:val="24"/>
+        </w:rPr>
+        <w:t xml:space="preserve"> keep “slum lords and speculators” out of </w:t>
       </w:r>
       <w:r>
         <w:rPr>
@@ -1374,6 +1871,21 @@
         </w:rPr>
         <w:t>One interview participant gave the example of forgetting to close his garage door and a neighbor closing it for him.</w:t>
       </w:r>
+      <w:r>
+        <w:rPr>
+          <w:rFonts w:ascii="Times New Roman" w:hAnsi="Times New Roman" w:cs="Times New Roman"/>
+          <w:sz w:val="24"/>
+        </w:rPr>
+        <w:t xml:space="preserve">  The neighbor apparently did this not only for the </w:t>
+      </w:r>
+      <w:r>
+        <w:rPr>
+          <w:rFonts w:ascii="Times New Roman" w:hAnsi="Times New Roman" w:cs="Times New Roman"/>
+          <w:sz w:val="24"/>
+        </w:rPr>
+        <w:lastRenderedPageBreak/>
+        <w:t>benefit of the interview participant but also to make the neighborhood safer by removing a temptation and opportunity that might attract criminal elements to the neighborhood.</w:t>
+      </w:r>
     </w:p>
     <w:p>
       <w:pPr>
@@ -1428,14 +1940,42 @@
           <w:rFonts w:ascii="Times New Roman" w:hAnsi="Times New Roman" w:cs="Times New Roman"/>
           <w:sz w:val="24"/>
         </w:rPr>
-        <w:t xml:space="preserve">Government communalism consists of exclusiveness, tolerance about rules, and public-regarding behavior.  </w:t>
-      </w:r>
-      <w:r>
-        <w:rPr>
-          <w:rFonts w:ascii="Times New Roman" w:hAnsi="Times New Roman" w:cs="Times New Roman"/>
-          <w:sz w:val="24"/>
-        </w:rPr>
-        <w:t>Ethnic communalism consists of exclusiveness, tolerance about rules,</w:t>
+        <w:t>Government communalism consists of exclusiveness, tolerance about</w:t>
+      </w:r>
+      <w:r>
+        <w:rPr>
+          <w:rFonts w:ascii="Times New Roman" w:hAnsi="Times New Roman" w:cs="Times New Roman"/>
+          <w:sz w:val="24"/>
+        </w:rPr>
+        <w:t xml:space="preserve"> adherence to the</w:t>
+      </w:r>
+      <w:r>
+        <w:rPr>
+          <w:rFonts w:ascii="Times New Roman" w:hAnsi="Times New Roman" w:cs="Times New Roman"/>
+          <w:sz w:val="24"/>
+        </w:rPr>
+        <w:t xml:space="preserve"> rules, and public-regarding behavior.  </w:t>
+      </w:r>
+      <w:r>
+        <w:rPr>
+          <w:rFonts w:ascii="Times New Roman" w:hAnsi="Times New Roman" w:cs="Times New Roman"/>
+          <w:sz w:val="24"/>
+        </w:rPr>
+        <w:t xml:space="preserve">Ethnic communalism consists of exclusiveness, tolerance about </w:t>
+      </w:r>
+      <w:r>
+        <w:rPr>
+          <w:rFonts w:ascii="Times New Roman" w:hAnsi="Times New Roman" w:cs="Times New Roman"/>
+          <w:sz w:val="24"/>
+        </w:rPr>
+        <w:t xml:space="preserve">adherence to the </w:t>
+      </w:r>
+      <w:r>
+        <w:rPr>
+          <w:rFonts w:ascii="Times New Roman" w:hAnsi="Times New Roman" w:cs="Times New Roman"/>
+          <w:sz w:val="24"/>
+        </w:rPr>
+        <w:t>rules,</w:t>
       </w:r>
       <w:r>
         <w:rPr>
@@ -1463,7 +2003,7 @@
           <w:rFonts w:ascii="Times New Roman" w:hAnsi="Times New Roman" w:cs="Times New Roman"/>
           <w:sz w:val="24"/>
         </w:rPr>
-        <w:t>Some of</w:t>
+        <w:t>Often</w:t>
       </w:r>
       <w:r>
         <w:rPr>
@@ -1477,7 +2017,7 @@
           <w:rFonts w:ascii="Times New Roman" w:hAnsi="Times New Roman" w:cs="Times New Roman"/>
           <w:sz w:val="24"/>
         </w:rPr>
-        <w:t xml:space="preserve"> were mixed and did not squarely fall on the liberal or conservative end of the spectrum for each dimension of community-making in the Monti framework.</w:t>
+        <w:t xml:space="preserve"> did not squarely fall on the liberal or conservative end of the spectrum for each dimension of community-making in the Monti framework.</w:t>
       </w:r>
     </w:p>
     <w:p>
@@ -1498,84 +2038,7 @@
           <w:rFonts w:ascii="Times New Roman" w:hAnsi="Times New Roman" w:cs="Times New Roman"/>
           <w:sz w:val="24"/>
         </w:rPr>
-        <w:t>On whole, the r</w:t>
-      </w:r>
-      <w:r>
-        <w:rPr>
-          <w:rFonts w:ascii="Times New Roman" w:hAnsi="Times New Roman" w:cs="Times New Roman"/>
-          <w:sz w:val="24"/>
-        </w:rPr>
-        <w:t>esponses from the three interview participants</w:t>
-      </w:r>
-      <w:r>
-        <w:rPr>
-          <w:rFonts w:ascii="Times New Roman" w:hAnsi="Times New Roman" w:cs="Times New Roman"/>
-          <w:sz w:val="24"/>
-        </w:rPr>
-        <w:t xml:space="preserve"> seem to</w:t>
-      </w:r>
-      <w:r>
-        <w:rPr>
-          <w:rFonts w:ascii="Times New Roman" w:hAnsi="Times New Roman" w:cs="Times New Roman"/>
-          <w:sz w:val="24"/>
-        </w:rPr>
-        <w:t xml:space="preserve"> suggest that the community </w:t>
-      </w:r>
-      <w:r>
-        <w:rPr>
-          <w:rFonts w:ascii="Times New Roman" w:hAnsi="Times New Roman" w:cs="Times New Roman"/>
-          <w:sz w:val="24"/>
-        </w:rPr>
-        <w:t>under study is more</w:t>
-      </w:r>
-      <w:r>
-        <w:rPr>
-          <w:rFonts w:ascii="Times New Roman" w:hAnsi="Times New Roman" w:cs="Times New Roman"/>
-          <w:sz w:val="24"/>
-        </w:rPr>
-        <w:t xml:space="preserve"> inclusive</w:t>
-      </w:r>
-      <w:r>
-        <w:rPr>
-          <w:rFonts w:ascii="Times New Roman" w:hAnsi="Times New Roman" w:cs="Times New Roman"/>
-          <w:sz w:val="24"/>
-        </w:rPr>
-        <w:t>ness than exclusive</w:t>
-      </w:r>
-      <w:r>
-        <w:rPr>
-          <w:rFonts w:ascii="Times New Roman" w:hAnsi="Times New Roman" w:cs="Times New Roman"/>
-          <w:sz w:val="24"/>
-        </w:rPr>
-        <w:t xml:space="preserve">, </w:t>
-      </w:r>
-      <w:r>
-        <w:rPr>
-          <w:rFonts w:ascii="Times New Roman" w:hAnsi="Times New Roman" w:cs="Times New Roman"/>
-          <w:sz w:val="24"/>
-        </w:rPr>
-        <w:t xml:space="preserve">somewhat </w:t>
-      </w:r>
-      <w:r>
-        <w:rPr>
-          <w:rFonts w:ascii="Times New Roman" w:hAnsi="Times New Roman" w:cs="Times New Roman"/>
-          <w:sz w:val="24"/>
-        </w:rPr>
-        <w:t>tolerant</w:t>
-      </w:r>
-      <w:r>
-        <w:rPr>
-          <w:rFonts w:ascii="Times New Roman" w:hAnsi="Times New Roman" w:cs="Times New Roman"/>
-          <w:sz w:val="24"/>
-        </w:rPr>
-        <w:t xml:space="preserve"> about rules</w:t>
-      </w:r>
-      <w:r>
-        <w:rPr>
-          <w:rFonts w:ascii="Times New Roman" w:hAnsi="Times New Roman" w:cs="Times New Roman"/>
-          <w:sz w:val="24"/>
-        </w:rPr>
-        <w:t>, with a preference for public-regarding behavior.</w:t>
+        <w:t>At least two of the interview participants made statements that suggested an aversion of the government approach to community-making.  One participant specifically stated that he did not believe the problem of the Delmar divide could or should be addressed by government instituted laws and programs.</w:t>
       </w:r>
     </w:p>
     <w:p>
@@ -1596,6 +2059,111 @@
           <w:rFonts w:ascii="Times New Roman" w:hAnsi="Times New Roman" w:cs="Times New Roman"/>
           <w:sz w:val="24"/>
         </w:rPr>
+        <w:t>On whole, the r</w:t>
+      </w:r>
+      <w:r>
+        <w:rPr>
+          <w:rFonts w:ascii="Times New Roman" w:hAnsi="Times New Roman" w:cs="Times New Roman"/>
+          <w:sz w:val="24"/>
+        </w:rPr>
+        <w:t>esponses from the three interview participants</w:t>
+      </w:r>
+      <w:r>
+        <w:rPr>
+          <w:rFonts w:ascii="Times New Roman" w:hAnsi="Times New Roman" w:cs="Times New Roman"/>
+          <w:sz w:val="24"/>
+        </w:rPr>
+        <w:t xml:space="preserve"> seem to</w:t>
+      </w:r>
+      <w:r>
+        <w:rPr>
+          <w:rFonts w:ascii="Times New Roman" w:hAnsi="Times New Roman" w:cs="Times New Roman"/>
+          <w:sz w:val="24"/>
+        </w:rPr>
+        <w:t xml:space="preserve"> suggest that the community </w:t>
+      </w:r>
+      <w:r>
+        <w:rPr>
+          <w:rFonts w:ascii="Times New Roman" w:hAnsi="Times New Roman" w:cs="Times New Roman"/>
+          <w:sz w:val="24"/>
+        </w:rPr>
+        <w:t>under study is more</w:t>
+      </w:r>
+      <w:r>
+        <w:rPr>
+          <w:rFonts w:ascii="Times New Roman" w:hAnsi="Times New Roman" w:cs="Times New Roman"/>
+          <w:sz w:val="24"/>
+        </w:rPr>
+        <w:t xml:space="preserve"> inclusive</w:t>
+      </w:r>
+      <w:r>
+        <w:rPr>
+          <w:rFonts w:ascii="Times New Roman" w:hAnsi="Times New Roman" w:cs="Times New Roman"/>
+          <w:sz w:val="24"/>
+        </w:rPr>
+        <w:t xml:space="preserve"> than exclusive</w:t>
+      </w:r>
+      <w:r>
+        <w:rPr>
+          <w:rFonts w:ascii="Times New Roman" w:hAnsi="Times New Roman" w:cs="Times New Roman"/>
+          <w:sz w:val="24"/>
+        </w:rPr>
+        <w:t xml:space="preserve">, </w:t>
+      </w:r>
+      <w:r>
+        <w:rPr>
+          <w:rFonts w:ascii="Times New Roman" w:hAnsi="Times New Roman" w:cs="Times New Roman"/>
+          <w:sz w:val="24"/>
+        </w:rPr>
+        <w:t xml:space="preserve">somewhat </w:t>
+      </w:r>
+      <w:r>
+        <w:rPr>
+          <w:rFonts w:ascii="Times New Roman" w:hAnsi="Times New Roman" w:cs="Times New Roman"/>
+          <w:sz w:val="24"/>
+        </w:rPr>
+        <w:t>tolerant</w:t>
+      </w:r>
+      <w:r>
+        <w:rPr>
+          <w:rFonts w:ascii="Times New Roman" w:hAnsi="Times New Roman" w:cs="Times New Roman"/>
+          <w:sz w:val="24"/>
+        </w:rPr>
+        <w:t xml:space="preserve"> about </w:t>
+      </w:r>
+      <w:r>
+        <w:rPr>
+          <w:rFonts w:ascii="Times New Roman" w:hAnsi="Times New Roman" w:cs="Times New Roman"/>
+          <w:sz w:val="24"/>
+        </w:rPr>
+        <w:t xml:space="preserve">adherence to the </w:t>
+      </w:r>
+      <w:r>
+        <w:rPr>
+          <w:rFonts w:ascii="Times New Roman" w:hAnsi="Times New Roman" w:cs="Times New Roman"/>
+          <w:sz w:val="24"/>
+        </w:rPr>
+        <w:t>rules</w:t>
+      </w:r>
+      <w:r>
+        <w:rPr>
+          <w:rFonts w:ascii="Times New Roman" w:hAnsi="Times New Roman" w:cs="Times New Roman"/>
+          <w:sz w:val="24"/>
+        </w:rPr>
+        <w:t>, with a preference for public-regarding behavior.</w:t>
+      </w:r>
+      <w:r>
+        <w:rPr>
+          <w:rFonts w:ascii="Times New Roman" w:hAnsi="Times New Roman" w:cs="Times New Roman"/>
+          <w:sz w:val="24"/>
+        </w:rPr>
+        <w:t xml:space="preserve">  </w:t>
+      </w:r>
+      <w:r>
+        <w:rPr>
+          <w:rFonts w:ascii="Times New Roman" w:hAnsi="Times New Roman" w:cs="Times New Roman"/>
+          <w:sz w:val="24"/>
+        </w:rPr>
         <w:t xml:space="preserve">This combination does not </w:t>
       </w:r>
       <w:r>
@@ -1617,53 +2185,9 @@
       <w:pPr>
         <w:pStyle w:val="ListParagraph"/>
         <w:numPr>
-          <w:ilvl w:val="2"/>
+          <w:ilvl w:val="0"/>
           <w:numId w:val="2"/>
         </w:numPr>
-        <w:spacing w:line="276" w:lineRule="auto"/>
-        <w:rPr>
-          <w:rFonts w:ascii="Times New Roman" w:hAnsi="Times New Roman" w:cs="Times New Roman"/>
-          <w:sz w:val="24"/>
-        </w:rPr>
-      </w:pPr>
-      <w:r>
-        <w:rPr>
-          <w:rFonts w:ascii="Times New Roman" w:hAnsi="Times New Roman" w:cs="Times New Roman"/>
-          <w:sz w:val="24"/>
-        </w:rPr>
-        <w:t xml:space="preserve">This raises the question of whether there are more than just the four ways of </w:t>
-      </w:r>
-      <w:r>
-        <w:rPr>
-          <w:rFonts w:ascii="Times New Roman" w:hAnsi="Times New Roman" w:cs="Times New Roman"/>
-          <w:sz w:val="24"/>
-        </w:rPr>
-        <w:t xml:space="preserve">approaching </w:t>
-      </w:r>
-      <w:r>
-        <w:rPr>
-          <w:rFonts w:ascii="Times New Roman" w:hAnsi="Times New Roman" w:cs="Times New Roman"/>
-          <w:sz w:val="24"/>
-        </w:rPr>
-        <w:t>community-making described by Monti (1999), which is theoretically possible in a framework</w:t>
-      </w:r>
-      <w:r>
-        <w:rPr>
-          <w:rFonts w:ascii="Times New Roman" w:hAnsi="Times New Roman" w:cs="Times New Roman"/>
-          <w:sz w:val="24"/>
-        </w:rPr>
-        <w:t xml:space="preserve"> with three dimensions</w:t>
-      </w:r>
-      <w:r>
-        <w:rPr>
-          <w:rFonts w:ascii="Times New Roman" w:hAnsi="Times New Roman" w:cs="Times New Roman"/>
-          <w:sz w:val="24"/>
-        </w:rPr>
-        <w:t xml:space="preserve"> each having binary states (Figure 1).</w:t>
-      </w:r>
-    </w:p>
-    <w:p>
-      <w:pPr>
         <w:spacing w:line="276" w:lineRule="auto"/>
         <w:rPr>
           <w:rFonts w:ascii="Times New Roman" w:hAnsi="Times New Roman" w:cs="Times New Roman"/>
@@ -1682,11 +2206,13 @@
       <w:pPr>
         <w:spacing w:line="480" w:lineRule="auto"/>
         <w:rPr>
+          <w:rFonts w:ascii="Times New Roman" w:hAnsi="Times New Roman" w:cs="Times New Roman"/>
           <w:sz w:val="24"/>
         </w:rPr>
       </w:pPr>
       <w:r>
         <w:rPr>
+          <w:rFonts w:ascii="Times New Roman" w:hAnsi="Times New Roman" w:cs="Times New Roman"/>
           <w:sz w:val="24"/>
         </w:rPr>
         <w:lastRenderedPageBreak/>
@@ -1697,11 +2223,13 @@
       <w:pPr>
         <w:spacing w:line="480" w:lineRule="auto"/>
         <w:rPr>
+          <w:rFonts w:ascii="Times New Roman" w:hAnsi="Times New Roman" w:cs="Times New Roman"/>
           <w:sz w:val="24"/>
         </w:rPr>
       </w:pPr>
       <w:r>
         <w:rPr>
+          <w:rFonts w:ascii="Times New Roman" w:hAnsi="Times New Roman" w:cs="Times New Roman"/>
           <w:sz w:val="24"/>
         </w:rPr>
         <w:t>Fields notes prepared by Malcolm Townes</w:t>
@@ -2057,7 +2585,7 @@
                 <w:rFonts w:ascii="Times New Roman" w:hAnsi="Times New Roman" w:cs="Times New Roman"/>
                 <w:highlight w:val="yellow"/>
               </w:rPr>
-              <w:t xml:space="preserve">He was also concerned about the potential for some residence to be displaced because of gentrification and an inability to </w:t>
+              <w:t xml:space="preserve">He was also concerned about the potential for some residence to be displaced because of gentrification and an inability to financially afford to live in the </w:t>
             </w:r>
             <w:r>
               <w:rPr>
@@ -2065,7 +2593,7 @@
                 <w:highlight w:val="yellow"/>
               </w:rPr>
               <w:lastRenderedPageBreak/>
-              <w:t>financially afford to live in the neighborhood.</w:t>
+              <w:t>neighborhood.</w:t>
             </w:r>
             <w:r>
               <w:rPr>
@@ -2165,7 +2693,7 @@
                 <w:rFonts w:ascii="Times New Roman" w:hAnsi="Times New Roman" w:cs="Times New Roman"/>
                 <w:highlight w:val="yellow"/>
               </w:rPr>
-              <w:t xml:space="preserve">The respondent felt that people generally behaved the way he’d want a good </w:t>
+              <w:t xml:space="preserve">The respondent felt that people generally behaved the way he’d want a good neighbor to behave, which for him meant </w:t>
             </w:r>
             <w:r>
               <w:rPr>
@@ -2173,7 +2701,7 @@
                 <w:highlight w:val="yellow"/>
               </w:rPr>
               <w:lastRenderedPageBreak/>
-              <w:t>neighbor to behave, which for him meant being friendly and helpful.</w:t>
+              <w:t>being friendly and helpful.</w:t>
             </w:r>
             <w:r>
               <w:rPr>
@@ -2274,15 +2802,7 @@
                 <w:rFonts w:ascii="Times New Roman" w:hAnsi="Times New Roman" w:cs="Times New Roman"/>
                 <w:highlight w:val="yellow"/>
               </w:rPr>
-              <w:t xml:space="preserve"> than most (such as not mowing their lawns for a couple of weeks) but even those </w:t>
-            </w:r>
-            <w:r>
-              <w:rPr>
-                <w:rFonts w:ascii="Times New Roman" w:hAnsi="Times New Roman" w:cs="Times New Roman"/>
-                <w:highlight w:val="yellow"/>
-              </w:rPr>
-              <w:lastRenderedPageBreak/>
-              <w:t>neighbors eventually got around to maintaining their properties.</w:t>
+              <w:t xml:space="preserve"> than most (such as not mowing their lawns for a couple of weeks) but even those neighbors eventually got around to maintaining their properties.</w:t>
             </w:r>
           </w:p>
           <w:p>
@@ -3756,14 +4276,14 @@
               <w:rPr>
                 <w:rFonts w:ascii="Times New Roman" w:hAnsi="Times New Roman" w:cs="Times New Roman"/>
               </w:rPr>
-              <w:t xml:space="preserve">in Clayton, Missouri where he works as a project </w:t>
+              <w:t xml:space="preserve">in Clayton, Missouri where he works as a project manager in finance systems.  He grew up in St. Charles, Missouri. He went to </w:t>
             </w:r>
             <w:r>
               <w:rPr>
                 <w:rFonts w:ascii="Times New Roman" w:hAnsi="Times New Roman" w:cs="Times New Roman"/>
               </w:rPr>
               <w:lastRenderedPageBreak/>
-              <w:t>manager in finance systems.  He grew up in St. Charles, Missouri. He went to college at Missouri University of Science and Technology (Missouri S&amp;T in Rolla, Missouri</w:t>
+              <w:t>college at Missouri University of Science and Technology (Missouri S&amp;T in Rolla, Missouri</w:t>
             </w:r>
             <w:r>
               <w:rPr>
@@ -3866,7 +4386,7 @@
                 <w:rFonts w:ascii="Times New Roman" w:hAnsi="Times New Roman" w:cs="Times New Roman"/>
                 <w:highlight w:val="yellow"/>
               </w:rPr>
-              <w:t xml:space="preserve">When I asked him what he meant by this, he paused for a while to </w:t>
+              <w:t xml:space="preserve">When I asked him what he meant by this, he paused for a while to think about his answer.  It seemed that he was trying to choose his words carefully. </w:t>
             </w:r>
             <w:r>
               <w:rPr>
@@ -3874,7 +4394,7 @@
                 <w:highlight w:val="yellow"/>
               </w:rPr>
               <w:lastRenderedPageBreak/>
-              <w:t>think about his answer.  It seemed that he was trying to choose his words carefully. He then explained that he meant not purchasing homes just to flip and wanting to contribute to make the neighborhood better.  He didn’t want unstable people moving into the neighborhood, such as a boarding house</w:t>
+              <w:t>He then explained that he meant not purchasing homes just to flip and wanting to contribute to make the neighborhood better.  He didn’t want unstable people moving into the neighborhood, such as a boarding house</w:t>
             </w:r>
             <w:r>
               <w:rPr>
@@ -3999,37 +4519,174 @@
               <w:rPr>
                 <w:rFonts w:ascii="Times New Roman" w:hAnsi="Times New Roman" w:cs="Times New Roman"/>
               </w:rPr>
-              <w:t xml:space="preserve">The respondent believed that it was a little difficult for newcomers to get to know people in the neighborhood because people aren’t outside a lot and there weren’t very many opportunities for </w:t>
-            </w:r>
-            <w:r>
-              <w:rPr>
-                <w:rFonts w:ascii="Times New Roman" w:hAnsi="Times New Roman" w:cs="Times New Roman"/>
+              <w:t xml:space="preserve">The respondent believed that it was a little difficult for newcomers to get to know people in the neighborhood because people aren’t outside a lot and there weren’t very many opportunities for spontaneous interactions.  </w:t>
+            </w:r>
+            <w:r>
+              <w:rPr>
+                <w:rFonts w:ascii="Times New Roman" w:hAnsi="Times New Roman" w:cs="Times New Roman"/>
+                <w:highlight w:val="yellow"/>
+              </w:rPr>
+              <w:t xml:space="preserve">He believed long-time residents </w:t>
+            </w:r>
+            <w:proofErr w:type="gramStart"/>
+            <w:r>
+              <w:rPr>
+                <w:rFonts w:ascii="Times New Roman" w:hAnsi="Times New Roman" w:cs="Times New Roman"/>
+                <w:highlight w:val="yellow"/>
+              </w:rPr>
+              <w:t>definitely did</w:t>
+            </w:r>
+            <w:proofErr w:type="gramEnd"/>
+            <w:r>
+              <w:rPr>
+                <w:rFonts w:ascii="Times New Roman" w:hAnsi="Times New Roman" w:cs="Times New Roman"/>
+                <w:highlight w:val="yellow"/>
+              </w:rPr>
+              <w:t xml:space="preserve"> a better </w:t>
+            </w:r>
+            <w:r>
+              <w:rPr>
+                <w:rFonts w:ascii="Times New Roman" w:hAnsi="Times New Roman" w:cs="Times New Roman"/>
+                <w:highlight w:val="yellow"/>
               </w:rPr>
               <w:lastRenderedPageBreak/>
-              <w:t xml:space="preserve">spontaneous interactions.  </w:t>
-            </w:r>
+              <w:t>job watching what goes on in the neighborhood because they know what to look for.</w:t>
+            </w:r>
+          </w:p>
+          <w:p>
+            <w:pPr>
+              <w:cnfStyle w:val="000000100000" w:firstRow="0" w:lastRow="0" w:firstColumn="0" w:lastColumn="0" w:oddVBand="0" w:evenVBand="0" w:oddHBand="1" w:evenHBand="0" w:firstRowFirstColumn="0" w:firstRowLastColumn="0" w:lastRowFirstColumn="0" w:lastRowLastColumn="0"/>
+              <w:rPr>
+                <w:rFonts w:ascii="Times New Roman" w:hAnsi="Times New Roman" w:cs="Times New Roman"/>
+              </w:rPr>
+            </w:pPr>
+          </w:p>
+          <w:p>
+            <w:pPr>
+              <w:cnfStyle w:val="000000100000" w:firstRow="0" w:lastRow="0" w:firstColumn="0" w:lastColumn="0" w:oddVBand="0" w:evenVBand="0" w:oddHBand="1" w:evenHBand="0" w:firstRowFirstColumn="0" w:firstRowLastColumn="0" w:lastRowFirstColumn="0" w:lastRowLastColumn="0"/>
+              <w:rPr>
+                <w:rFonts w:ascii="Times New Roman" w:hAnsi="Times New Roman" w:cs="Times New Roman"/>
+              </w:rPr>
+            </w:pPr>
             <w:r>
               <w:rPr>
                 <w:rFonts w:ascii="Times New Roman" w:hAnsi="Times New Roman" w:cs="Times New Roman"/>
                 <w:highlight w:val="yellow"/>
               </w:rPr>
-              <w:t xml:space="preserve">He believed long-time residents </w:t>
+              <w:t>The respondent stated that he hasn’t heard people in the neighborhood</w:t>
+            </w:r>
+            <w:r>
+              <w:rPr>
+                <w:rFonts w:ascii="Times New Roman" w:hAnsi="Times New Roman" w:cs="Times New Roman"/>
+              </w:rPr>
+              <w:t xml:space="preserve"> </w:t>
+            </w:r>
+            <w:r>
+              <w:rPr>
+                <w:rFonts w:ascii="Times New Roman" w:hAnsi="Times New Roman" w:cs="Times New Roman"/>
+                <w:highlight w:val="yellow"/>
+              </w:rPr>
+              <w:t>complaining very much.  He’s attended a few neighborhood gatherings and hasn’t heard any complaints.</w:t>
+            </w:r>
+          </w:p>
+          <w:p>
+            <w:pPr>
+              <w:cnfStyle w:val="000000100000" w:firstRow="0" w:lastRow="0" w:firstColumn="0" w:lastColumn="0" w:oddVBand="0" w:evenVBand="0" w:oddHBand="1" w:evenHBand="0" w:firstRowFirstColumn="0" w:firstRowLastColumn="0" w:lastRowFirstColumn="0" w:lastRowLastColumn="0"/>
+              <w:rPr>
+                <w:rFonts w:ascii="Times New Roman" w:hAnsi="Times New Roman" w:cs="Times New Roman"/>
+              </w:rPr>
+            </w:pPr>
+          </w:p>
+          <w:p>
+            <w:pPr>
+              <w:cnfStyle w:val="000000100000" w:firstRow="0" w:lastRow="0" w:firstColumn="0" w:lastColumn="0" w:oddVBand="0" w:evenVBand="0" w:oddHBand="1" w:evenHBand="0" w:firstRowFirstColumn="0" w:firstRowLastColumn="0" w:lastRowFirstColumn="0" w:lastRowLastColumn="0"/>
+              <w:rPr>
+                <w:rFonts w:ascii="Times New Roman" w:hAnsi="Times New Roman" w:cs="Times New Roman"/>
+              </w:rPr>
+            </w:pPr>
+            <w:r>
+              <w:rPr>
+                <w:rFonts w:ascii="Times New Roman" w:hAnsi="Times New Roman" w:cs="Times New Roman"/>
+              </w:rPr>
+              <w:t xml:space="preserve">The respondent felt that both long-time residents and newcomers work hard to keep the neighborhood looking good.  “Everyone’s trying,” </w:t>
             </w:r>
             <w:proofErr w:type="gramStart"/>
             <w:r>
               <w:rPr>
                 <w:rFonts w:ascii="Times New Roman" w:hAnsi="Times New Roman" w:cs="Times New Roman"/>
+              </w:rPr>
+              <w:t>according to</w:t>
+            </w:r>
+            <w:proofErr w:type="gramEnd"/>
+            <w:r>
+              <w:rPr>
+                <w:rFonts w:ascii="Times New Roman" w:hAnsi="Times New Roman" w:cs="Times New Roman"/>
+              </w:rPr>
+              <w:t xml:space="preserve"> the respondent.  </w:t>
+            </w:r>
+            <w:r>
+              <w:rPr>
+                <w:rFonts w:ascii="Times New Roman" w:hAnsi="Times New Roman" w:cs="Times New Roman"/>
                 <w:highlight w:val="yellow"/>
               </w:rPr>
-              <w:t>definitely did</w:t>
-            </w:r>
-            <w:proofErr w:type="gramEnd"/>
+              <w:t>As an example, the respondent told me about how he mows the grass at a vacant lot where kids catch the school bus because the city only mows the grass there about twice a year.</w:t>
+            </w:r>
+          </w:p>
+          <w:p>
+            <w:pPr>
+              <w:cnfStyle w:val="000000100000" w:firstRow="0" w:lastRow="0" w:firstColumn="0" w:lastColumn="0" w:oddVBand="0" w:evenVBand="0" w:oddHBand="1" w:evenHBand="0" w:firstRowFirstColumn="0" w:firstRowLastColumn="0" w:lastRowFirstColumn="0" w:lastRowLastColumn="0"/>
+              <w:rPr>
+                <w:rFonts w:ascii="Times New Roman" w:hAnsi="Times New Roman" w:cs="Times New Roman"/>
+              </w:rPr>
+            </w:pPr>
+          </w:p>
+          <w:p>
+            <w:pPr>
+              <w:cnfStyle w:val="000000100000" w:firstRow="0" w:lastRow="0" w:firstColumn="0" w:lastColumn="0" w:oddVBand="0" w:evenVBand="0" w:oddHBand="1" w:evenHBand="0" w:firstRowFirstColumn="0" w:firstRowLastColumn="0" w:lastRowFirstColumn="0" w:lastRowLastColumn="0"/>
+              <w:rPr>
+                <w:rFonts w:ascii="Times New Roman" w:hAnsi="Times New Roman" w:cs="Times New Roman"/>
+              </w:rPr>
+            </w:pPr>
+            <w:r>
+              <w:rPr>
+                <w:rFonts w:ascii="Times New Roman" w:hAnsi="Times New Roman" w:cs="Times New Roman"/>
+              </w:rPr>
+              <w:t xml:space="preserve">The respondent indicated that he doesn’t spend time in the neighborhood who are like him.  Most of his neighbors are a little older than him, probably in their late 30s or 40s.  There are no other single individuals living in his neighborhood.  </w:t>
+            </w:r>
             <w:r>
               <w:rPr>
                 <w:rFonts w:ascii="Times New Roman" w:hAnsi="Times New Roman" w:cs="Times New Roman"/>
                 <w:highlight w:val="yellow"/>
               </w:rPr>
-              <w:t xml:space="preserve"> a better job watching what goes on in the neighborhood because they know what to look for.</w:t>
+              <w:t>All the neighbors in his block are from the same racial or ethnic group.</w:t>
+            </w:r>
+            <w:r>
+              <w:rPr>
+                <w:rFonts w:ascii="Times New Roman" w:hAnsi="Times New Roman" w:cs="Times New Roman"/>
+              </w:rPr>
+              <w:t xml:space="preserve">  Most of his friends are scattered around the city.</w:t>
+            </w:r>
+          </w:p>
+          <w:p>
+            <w:pPr>
+              <w:cnfStyle w:val="000000100000" w:firstRow="0" w:lastRow="0" w:firstColumn="0" w:lastColumn="0" w:oddVBand="0" w:evenVBand="0" w:oddHBand="1" w:evenHBand="0" w:firstRowFirstColumn="0" w:firstRowLastColumn="0" w:lastRowFirstColumn="0" w:lastRowLastColumn="0"/>
+              <w:rPr>
+                <w:rFonts w:ascii="Times New Roman" w:hAnsi="Times New Roman" w:cs="Times New Roman"/>
+              </w:rPr>
+            </w:pPr>
+          </w:p>
+          <w:p>
+            <w:pPr>
+              <w:cnfStyle w:val="000000100000" w:firstRow="0" w:lastRow="0" w:firstColumn="0" w:lastColumn="0" w:oddVBand="0" w:evenVBand="0" w:oddHBand="1" w:evenHBand="0" w:firstRowFirstColumn="0" w:firstRowLastColumn="0" w:lastRowFirstColumn="0" w:lastRowLastColumn="0"/>
+              <w:rPr>
+                <w:rFonts w:ascii="Times New Roman" w:hAnsi="Times New Roman" w:cs="Times New Roman"/>
+              </w:rPr>
+            </w:pPr>
+            <w:r>
+              <w:rPr>
+                <w:rFonts w:ascii="Times New Roman" w:hAnsi="Times New Roman" w:cs="Times New Roman"/>
+              </w:rPr>
+              <w:t>The respondent indicated that he is involved with groups and organizations that are mostly outside the neighborhood.  He’s involved with organizations related to his profession and serves as an advisor to his fraternity in Rolla.</w:t>
             </w:r>
           </w:p>
           <w:p>
@@ -4052,156 +4709,20 @@
                 <w:rFonts w:ascii="Times New Roman" w:hAnsi="Times New Roman" w:cs="Times New Roman"/>
                 <w:highlight w:val="yellow"/>
               </w:rPr>
-              <w:t>The respondent stated that he hasn’t heard people in the neighborhood</w:t>
-            </w:r>
-            <w:r>
-              <w:rPr>
-                <w:rFonts w:ascii="Times New Roman" w:hAnsi="Times New Roman" w:cs="Times New Roman"/>
-              </w:rPr>
-              <w:t xml:space="preserve"> </w:t>
-            </w:r>
-            <w:r>
-              <w:rPr>
-                <w:rFonts w:ascii="Times New Roman" w:hAnsi="Times New Roman" w:cs="Times New Roman"/>
-                <w:highlight w:val="yellow"/>
-              </w:rPr>
-              <w:t>complaining very much.  He’s attended a few neighborhood gatherings and hasn’t heard any complaints.</w:t>
-            </w:r>
-          </w:p>
-          <w:p>
-            <w:pPr>
-              <w:cnfStyle w:val="000000100000" w:firstRow="0" w:lastRow="0" w:firstColumn="0" w:lastColumn="0" w:oddVBand="0" w:evenVBand="0" w:oddHBand="1" w:evenHBand="0" w:firstRowFirstColumn="0" w:firstRowLastColumn="0" w:lastRowFirstColumn="0" w:lastRowLastColumn="0"/>
-              <w:rPr>
-                <w:rFonts w:ascii="Times New Roman" w:hAnsi="Times New Roman" w:cs="Times New Roman"/>
-              </w:rPr>
-            </w:pPr>
-          </w:p>
-          <w:p>
-            <w:pPr>
-              <w:cnfStyle w:val="000000100000" w:firstRow="0" w:lastRow="0" w:firstColumn="0" w:lastColumn="0" w:oddVBand="0" w:evenVBand="0" w:oddHBand="1" w:evenHBand="0" w:firstRowFirstColumn="0" w:firstRowLastColumn="0" w:lastRowFirstColumn="0" w:lastRowLastColumn="0"/>
-              <w:rPr>
-                <w:rFonts w:ascii="Times New Roman" w:hAnsi="Times New Roman" w:cs="Times New Roman"/>
-              </w:rPr>
-            </w:pPr>
-            <w:r>
-              <w:rPr>
-                <w:rFonts w:ascii="Times New Roman" w:hAnsi="Times New Roman" w:cs="Times New Roman"/>
-              </w:rPr>
-              <w:t xml:space="preserve">The respondent felt that both long-time residents and newcomers work hard to keep the neighborhood looking good.  “Everyone’s trying,” </w:t>
-            </w:r>
-            <w:proofErr w:type="gramStart"/>
-            <w:r>
-              <w:rPr>
-                <w:rFonts w:ascii="Times New Roman" w:hAnsi="Times New Roman" w:cs="Times New Roman"/>
-              </w:rPr>
-              <w:t>according to</w:t>
-            </w:r>
-            <w:proofErr w:type="gramEnd"/>
-            <w:r>
-              <w:rPr>
-                <w:rFonts w:ascii="Times New Roman" w:hAnsi="Times New Roman" w:cs="Times New Roman"/>
-              </w:rPr>
-              <w:t xml:space="preserve"> the respondent.  </w:t>
-            </w:r>
-            <w:r>
-              <w:rPr>
-                <w:rFonts w:ascii="Times New Roman" w:hAnsi="Times New Roman" w:cs="Times New Roman"/>
-                <w:highlight w:val="yellow"/>
-              </w:rPr>
-              <w:t>As an example, the respondent told me about how he mows the grass at a vacant lot where kids catch the school bus because the city only mows the grass there about twice a year.</w:t>
-            </w:r>
-          </w:p>
-          <w:p>
-            <w:pPr>
-              <w:cnfStyle w:val="000000100000" w:firstRow="0" w:lastRow="0" w:firstColumn="0" w:lastColumn="0" w:oddVBand="0" w:evenVBand="0" w:oddHBand="1" w:evenHBand="0" w:firstRowFirstColumn="0" w:firstRowLastColumn="0" w:lastRowFirstColumn="0" w:lastRowLastColumn="0"/>
-              <w:rPr>
-                <w:rFonts w:ascii="Times New Roman" w:hAnsi="Times New Roman" w:cs="Times New Roman"/>
-              </w:rPr>
-            </w:pPr>
-          </w:p>
-          <w:p>
-            <w:pPr>
-              <w:cnfStyle w:val="000000100000" w:firstRow="0" w:lastRow="0" w:firstColumn="0" w:lastColumn="0" w:oddVBand="0" w:evenVBand="0" w:oddHBand="1" w:evenHBand="0" w:firstRowFirstColumn="0" w:firstRowLastColumn="0" w:lastRowFirstColumn="0" w:lastRowLastColumn="0"/>
-              <w:rPr>
-                <w:rFonts w:ascii="Times New Roman" w:hAnsi="Times New Roman" w:cs="Times New Roman"/>
-              </w:rPr>
-            </w:pPr>
-            <w:r>
-              <w:rPr>
-                <w:rFonts w:ascii="Times New Roman" w:hAnsi="Times New Roman" w:cs="Times New Roman"/>
-              </w:rPr>
-              <w:t xml:space="preserve">The respondent indicated that he doesn’t spend time in the neighborhood who are like him.  Most of his neighbors are a little older than him, probably in their late 30s or 40s.  There are no other single individuals living in his neighborhood.  </w:t>
-            </w:r>
-            <w:r>
-              <w:rPr>
-                <w:rFonts w:ascii="Times New Roman" w:hAnsi="Times New Roman" w:cs="Times New Roman"/>
-                <w:highlight w:val="yellow"/>
-              </w:rPr>
-              <w:t>All the neighbors in his block are from the same racial or ethnic group.</w:t>
-            </w:r>
-            <w:r>
-              <w:rPr>
-                <w:rFonts w:ascii="Times New Roman" w:hAnsi="Times New Roman" w:cs="Times New Roman"/>
-              </w:rPr>
-              <w:t xml:space="preserve">  Most of his friends are scattered around the city.</w:t>
-            </w:r>
-          </w:p>
-          <w:p>
-            <w:pPr>
-              <w:cnfStyle w:val="000000100000" w:firstRow="0" w:lastRow="0" w:firstColumn="0" w:lastColumn="0" w:oddVBand="0" w:evenVBand="0" w:oddHBand="1" w:evenHBand="0" w:firstRowFirstColumn="0" w:firstRowLastColumn="0" w:lastRowFirstColumn="0" w:lastRowLastColumn="0"/>
-              <w:rPr>
-                <w:rFonts w:ascii="Times New Roman" w:hAnsi="Times New Roman" w:cs="Times New Roman"/>
-              </w:rPr>
-            </w:pPr>
-          </w:p>
-          <w:p>
-            <w:pPr>
-              <w:cnfStyle w:val="000000100000" w:firstRow="0" w:lastRow="0" w:firstColumn="0" w:lastColumn="0" w:oddVBand="0" w:evenVBand="0" w:oddHBand="1" w:evenHBand="0" w:firstRowFirstColumn="0" w:firstRowLastColumn="0" w:lastRowFirstColumn="0" w:lastRowLastColumn="0"/>
-              <w:rPr>
-                <w:rFonts w:ascii="Times New Roman" w:hAnsi="Times New Roman" w:cs="Times New Roman"/>
-              </w:rPr>
-            </w:pPr>
-            <w:r>
-              <w:rPr>
-                <w:rFonts w:ascii="Times New Roman" w:hAnsi="Times New Roman" w:cs="Times New Roman"/>
-              </w:rPr>
-              <w:t>The respondent indicated that he is involved with groups and organizations that are mostly outside the neighborhood.  He’s involved with organizations related to his profession and serves as an advisor to his fraternity in Rolla.</w:t>
-            </w:r>
-          </w:p>
-          <w:p>
-            <w:pPr>
-              <w:cnfStyle w:val="000000100000" w:firstRow="0" w:lastRow="0" w:firstColumn="0" w:lastColumn="0" w:oddVBand="0" w:evenVBand="0" w:oddHBand="1" w:evenHBand="0" w:firstRowFirstColumn="0" w:firstRowLastColumn="0" w:lastRowFirstColumn="0" w:lastRowLastColumn="0"/>
-              <w:rPr>
-                <w:rFonts w:ascii="Times New Roman" w:hAnsi="Times New Roman" w:cs="Times New Roman"/>
-              </w:rPr>
-            </w:pPr>
-          </w:p>
-          <w:p>
-            <w:pPr>
-              <w:cnfStyle w:val="000000100000" w:firstRow="0" w:lastRow="0" w:firstColumn="0" w:lastColumn="0" w:oddVBand="0" w:evenVBand="0" w:oddHBand="1" w:evenHBand="0" w:firstRowFirstColumn="0" w:firstRowLastColumn="0" w:lastRowFirstColumn="0" w:lastRowLastColumn="0"/>
-              <w:rPr>
-                <w:rFonts w:ascii="Times New Roman" w:hAnsi="Times New Roman" w:cs="Times New Roman"/>
-              </w:rPr>
-            </w:pPr>
-            <w:r>
-              <w:rPr>
-                <w:rFonts w:ascii="Times New Roman" w:hAnsi="Times New Roman" w:cs="Times New Roman"/>
-                <w:highlight w:val="yellow"/>
-              </w:rPr>
               <w:t>The respondent said that there weren’t any people or businesses in the neighborhood that he would rather not be there.</w:t>
             </w:r>
             <w:r>
               <w:rPr>
                 <w:rFonts w:ascii="Times New Roman" w:hAnsi="Times New Roman" w:cs="Times New Roman"/>
               </w:rPr>
-              <w:t xml:space="preserve">  He just wants the vacant houses filled with positive, friendly people.  The respondent indicated that the primary negative about the neighborhood is crime.  Someone broke into his garage once and someone recently kicked in a </w:t>
+              <w:t xml:space="preserve">  He just wants the vacant houses filled with positive, friendly people.  The respondent indicated that the primary negative about the neighborhood is crime.  Someone broke into his garage once and someone recently kicked in a neighbor’s door.  He also hears gunshots </w:t>
             </w:r>
             <w:r>
               <w:rPr>
                 <w:rFonts w:ascii="Times New Roman" w:hAnsi="Times New Roman" w:cs="Times New Roman"/>
               </w:rPr>
               <w:lastRenderedPageBreak/>
-              <w:t>neighbor’s door.  He also hears gunshots from the surrounding area about once a month.</w:t>
+              <w:t>from the surrounding area about once a month.</w:t>
             </w:r>
           </w:p>
         </w:tc>
@@ -4713,6 +5234,7 @@
               <w:rPr>
                 <w:rFonts w:ascii="Times New Roman" w:hAnsi="Times New Roman" w:cs="Times New Roman"/>
               </w:rPr>
+              <w:lastRenderedPageBreak/>
               <w:t>Possible evidence of rigidity about the community rules.</w:t>
             </w:r>
           </w:p>
@@ -5093,7 +5615,6 @@
               <w:rPr>
                 <w:rFonts w:ascii="Times New Roman" w:hAnsi="Times New Roman" w:cs="Times New Roman"/>
               </w:rPr>
-              <w:lastRenderedPageBreak/>
               <w:t>Possible evidence of high accountability.</w:t>
             </w:r>
           </w:p>
@@ -5500,7 +6021,6 @@
               <w:rPr>
                 <w:rFonts w:ascii="Times New Roman" w:hAnsi="Times New Roman" w:cs="Times New Roman"/>
               </w:rPr>
-              <w:lastRenderedPageBreak/>
               <w:tab/>
             </w:r>
           </w:p>
@@ -5677,7 +6197,7 @@
                 <w:rFonts w:ascii="Times New Roman" w:hAnsi="Times New Roman" w:cs="Times New Roman"/>
                 <w:highlight w:val="yellow"/>
               </w:rPr>
-              <w:t xml:space="preserve">He’s also noticed less enforcement of city housing codes, which he believes is a bad thing.  He spoke admirably of University City saying that it was a good example of a community that embraced racial integration with positive results.  He noted that University City enacted some of the strictest housing code enforcement and he attributes part </w:t>
+              <w:t xml:space="preserve">He’s also noticed less enforcement of city housing codes, which he believes is a bad thing.  He spoke admirably of University City saying that it was a good example of a community that embraced racial integration with positive results.  He noted that University City enacted some of the strictest housing code enforcement and he attributes part of University City’s success to this fact.  </w:t>
             </w:r>
             <w:r>
               <w:rPr>
@@ -5685,7 +6205,7 @@
                 <w:highlight w:val="yellow"/>
               </w:rPr>
               <w:lastRenderedPageBreak/>
-              <w:t>of University City’s success to this fact.  The respondent believes that enforcement of housing codes keeps out slum lords and speculators, which helps to stabilize a neighborhood.</w:t>
+              <w:t>The respondent believes that enforcement of housing codes keeps out slum lords and speculators, which helps to stabilize a neighborhood.</w:t>
             </w:r>
             <w:r>
               <w:rPr>
@@ -5800,7 +6320,7 @@
                 <w:rFonts w:ascii="Times New Roman" w:hAnsi="Times New Roman" w:cs="Times New Roman"/>
                 <w:highlight w:val="yellow"/>
               </w:rPr>
-              <w:t xml:space="preserve">He felt that people generally behave as he would want a good neighbor to behave, which consisted of keeping up their property, not making too much noise, and being respectful of everyone.  The </w:t>
+              <w:t xml:space="preserve">He felt that people generally behave as he would want a good neighbor to behave, which consisted of keeping up their property, not making too much noise, and being respectful of everyone.  The neighborhood residents try to get to know </w:t>
             </w:r>
             <w:r>
               <w:rPr>
@@ -5808,7 +6328,7 @@
                 <w:highlight w:val="yellow"/>
               </w:rPr>
               <w:lastRenderedPageBreak/>
-              <w:t>neighborhood residents try to get to know each other.</w:t>
+              <w:t>each other.</w:t>
             </w:r>
             <w:r>
               <w:rPr>
@@ -5934,7 +6454,7 @@
                 <w:rFonts w:ascii="Times New Roman" w:hAnsi="Times New Roman" w:cs="Times New Roman"/>
                 <w:highlight w:val="yellow"/>
               </w:rPr>
-              <w:t xml:space="preserve">. He told of his </w:t>
+              <w:t xml:space="preserve">. He told of his experience living in a mostly Black </w:t>
             </w:r>
             <w:r>
               <w:rPr>
@@ -5942,7 +6462,7 @@
                 <w:highlight w:val="yellow"/>
               </w:rPr>
               <w:lastRenderedPageBreak/>
-              <w:t>experience living in a mostly Black neighborhood in north St. Louis city where he felt comfortable and never had any issues and a time he lived in a predominantly White neighborhood in South St. Louis city where, less than a few weeks after moving into the neighborhood, a “White Hoosier” tried to</w:t>
+              <w:t>neighborhood in north St. Louis city where he felt comfortable and never had any issues and a time he lived in a predominantly White neighborhood in South St. Louis city where, less than a few weeks after moving into the neighborhood, a “White Hoosier” tried to</w:t>
             </w:r>
             <w:r>
               <w:rPr>
@@ -6380,6 +6900,7 @@
               <w:rPr>
                 <w:rFonts w:ascii="Times New Roman" w:hAnsi="Times New Roman" w:cs="Times New Roman"/>
               </w:rPr>
+              <w:lastRenderedPageBreak/>
               <w:t>Possible evidence of exclusive community membership.</w:t>
             </w:r>
           </w:p>
@@ -7134,8 +7655,14 @@
               <w:rPr>
                 <w:rFonts w:ascii="Times New Roman" w:hAnsi="Times New Roman" w:cs="Times New Roman"/>
               </w:rPr>
+              <w:t>Respondent seemed to be trying to make a point of demonstrating his open-</w:t>
+            </w:r>
+            <w:r>
+              <w:rPr>
+                <w:rFonts w:ascii="Times New Roman" w:hAnsi="Times New Roman" w:cs="Times New Roman"/>
+              </w:rPr>
               <w:lastRenderedPageBreak/>
-              <w:t>Respondent seemed to be trying to make a point of demonstrating his open-mindedness about diversity and racial tolerance.  I believe what he was telling me was true but I question if the respondent was making a special effort because I am African-American.</w:t>
+              <w:t>mindedness about diversity and racial tolerance.  I believe what he was telling me was true but I question if the respondent was making a special effort because I am African-American.</w:t>
             </w:r>
           </w:p>
           <w:p>
@@ -7334,169 +7861,9 @@
       </w:tr>
     </w:tbl>
     <w:p/>
-    <w:p>
-      <w:r>
-        <w:br w:type="page"/>
-      </w:r>
-    </w:p>
-    <w:p>
-      <w:pPr>
-        <w:spacing w:line="480" w:lineRule="auto"/>
-        <w:rPr>
-          <w:rFonts w:ascii="Times New Roman" w:hAnsi="Times New Roman" w:cs="Times New Roman"/>
-          <w:sz w:val="24"/>
-        </w:rPr>
-      </w:pPr>
-      <w:r>
-        <w:rPr>
-          <w:rFonts w:ascii="Times New Roman" w:hAnsi="Times New Roman" w:cs="Times New Roman"/>
-          <w:noProof/>
-          <w:sz w:val="24"/>
-        </w:rPr>
-        <w:lastRenderedPageBreak/>
-        <w:drawing>
-          <wp:inline distT="0" distB="0" distL="0" distR="0" wp14:anchorId="487A8E51" wp14:editId="20B290CB">
-            <wp:extent cx="5943600" cy="4558818"/>
-            <wp:effectExtent l="0" t="0" r="0" b="0"/>
-            <wp:docPr id="25" name="Picture 25"/>
-            <wp:cNvGraphicFramePr>
-              <a:graphicFrameLocks xmlns:a="http://schemas.openxmlformats.org/drawingml/2006/main" noChangeAspect="1"/>
-            </wp:cNvGraphicFramePr>
-            <a:graphic xmlns:a="http://schemas.openxmlformats.org/drawingml/2006/main">
-              <a:graphicData uri="http://schemas.openxmlformats.org/drawingml/2006/picture">
-                <pic:pic xmlns:pic="http://schemas.openxmlformats.org/drawingml/2006/picture">
-                  <pic:nvPicPr>
-                    <pic:cNvPr id="0" name="Picture 2"/>
-                    <pic:cNvPicPr>
-                      <a:picLocks noChangeAspect="1" noChangeArrowheads="1"/>
-                    </pic:cNvPicPr>
-                  </pic:nvPicPr>
-                  <pic:blipFill>
-                    <a:blip r:embed="rId7" cstate="print">
-                      <a:extLst>
-                        <a:ext uri="{28A0092B-C50C-407E-A947-70E740481C1C}">
-                          <a14:useLocalDpi xmlns:a14="http://schemas.microsoft.com/office/drawing/2010/main" val="0"/>
-                        </a:ext>
-                      </a:extLst>
-                    </a:blip>
-                    <a:srcRect/>
-                    <a:stretch>
-                      <a:fillRect/>
-                    </a:stretch>
-                  </pic:blipFill>
-                  <pic:spPr bwMode="auto">
-                    <a:xfrm>
-                      <a:off x="0" y="0"/>
-                      <a:ext cx="5943600" cy="4558818"/>
-                    </a:xfrm>
-                    <a:prstGeom prst="rect">
-                      <a:avLst/>
-                    </a:prstGeom>
-                    <a:noFill/>
-                  </pic:spPr>
-                </pic:pic>
-              </a:graphicData>
-            </a:graphic>
-          </wp:inline>
-        </w:drawing>
-      </w:r>
-    </w:p>
-    <w:p>
-      <w:pPr>
-        <w:spacing w:line="480" w:lineRule="auto"/>
-        <w:rPr>
-          <w:rFonts w:ascii="Times New Roman" w:hAnsi="Times New Roman" w:cs="Times New Roman"/>
-          <w:sz w:val="24"/>
-        </w:rPr>
-      </w:pPr>
-      <w:r>
-        <w:rPr>
-          <w:rFonts w:ascii="Times New Roman" w:hAnsi="Times New Roman" w:cs="Times New Roman"/>
-          <w:sz w:val="24"/>
-        </w:rPr>
-        <w:t xml:space="preserve">Figure 1. </w:t>
-      </w:r>
-      <w:r>
-        <w:rPr>
-          <w:rFonts w:ascii="Times New Roman" w:hAnsi="Times New Roman" w:cs="Times New Roman"/>
-          <w:sz w:val="24"/>
-        </w:rPr>
-        <w:t>As described in the Monti framework, t</w:t>
-      </w:r>
-      <w:r>
-        <w:rPr>
-          <w:rFonts w:ascii="Times New Roman" w:hAnsi="Times New Roman" w:cs="Times New Roman"/>
-          <w:sz w:val="24"/>
-        </w:rPr>
-        <w:t xml:space="preserve">hree dimensions characterize the ways of making community </w:t>
-      </w:r>
-      <w:r>
-        <w:rPr>
-          <w:rFonts w:ascii="Times New Roman" w:hAnsi="Times New Roman" w:cs="Times New Roman"/>
-          <w:sz w:val="24"/>
-        </w:rPr>
-        <w:t>and there are four primary ways of approaching community-making</w:t>
-      </w:r>
-      <w:r>
-        <w:rPr>
-          <w:rFonts w:ascii="Times New Roman" w:hAnsi="Times New Roman" w:cs="Times New Roman"/>
-          <w:sz w:val="24"/>
-        </w:rPr>
-        <w:t>.</w:t>
-      </w:r>
-      <w:r>
-        <w:rPr>
-          <w:rFonts w:ascii="Times New Roman" w:hAnsi="Times New Roman" w:cs="Times New Roman"/>
-          <w:sz w:val="24"/>
-        </w:rPr>
-        <w:t xml:space="preserve">  However, the framework accommodate</w:t>
-      </w:r>
-      <w:r>
-        <w:rPr>
-          <w:rFonts w:ascii="Times New Roman" w:hAnsi="Times New Roman" w:cs="Times New Roman"/>
-          <w:sz w:val="24"/>
-        </w:rPr>
-        <w:t>s</w:t>
-      </w:r>
-      <w:r>
-        <w:rPr>
-          <w:rFonts w:ascii="Times New Roman" w:hAnsi="Times New Roman" w:cs="Times New Roman"/>
-          <w:sz w:val="24"/>
-        </w:rPr>
-        <w:t xml:space="preserve"> the </w:t>
-      </w:r>
-      <w:r>
-        <w:rPr>
-          <w:rFonts w:ascii="Times New Roman" w:hAnsi="Times New Roman" w:cs="Times New Roman"/>
-          <w:sz w:val="24"/>
-        </w:rPr>
-        <w:t xml:space="preserve">possible existence of </w:t>
-      </w:r>
-      <w:r>
-        <w:rPr>
-          <w:rFonts w:ascii="Times New Roman" w:hAnsi="Times New Roman" w:cs="Times New Roman"/>
-          <w:sz w:val="24"/>
-        </w:rPr>
-        <w:t xml:space="preserve">four </w:t>
-      </w:r>
-      <w:r>
-        <w:rPr>
-          <w:rFonts w:ascii="Times New Roman" w:hAnsi="Times New Roman" w:cs="Times New Roman"/>
-          <w:sz w:val="24"/>
-        </w:rPr>
-        <w:t xml:space="preserve">other </w:t>
-      </w:r>
-      <w:r>
-        <w:rPr>
-          <w:rFonts w:ascii="Times New Roman" w:hAnsi="Times New Roman" w:cs="Times New Roman"/>
-          <w:sz w:val="24"/>
-        </w:rPr>
-        <w:t>approaches.</w:t>
-      </w:r>
-    </w:p>
     <w:p/>
     <w:sectPr>
-      <w:headerReference w:type="default" r:id="rId8"/>
+      <w:headerReference w:type="default" r:id="rId7"/>
       <w:pgSz w:w="12240" w:h="15840" w:code="1"/>
       <w:pgMar w:top="1440" w:right="1440" w:bottom="1440" w:left="1440" w:header="720" w:footer="720" w:gutter="0"/>
       <w:cols w:space="720"/>
@@ -7563,14 +7930,42 @@
         <w:rFonts w:ascii="Times New Roman" w:hAnsi="Times New Roman" w:cs="Times New Roman"/>
         <w:sz w:val="24"/>
       </w:rPr>
-      <w:t>Summary analysis and f</w:t>
+      <w:t xml:space="preserve">Summary </w:t>
     </w:r>
     <w:r>
       <w:rPr>
         <w:rFonts w:ascii="Times New Roman" w:hAnsi="Times New Roman" w:cs="Times New Roman"/>
         <w:sz w:val="24"/>
       </w:rPr>
-      <w:t>ield notes prepared by Malcolm Townes</w:t>
+      <w:t xml:space="preserve">of </w:t>
+    </w:r>
+    <w:r>
+      <w:rPr>
+        <w:rFonts w:ascii="Times New Roman" w:hAnsi="Times New Roman" w:cs="Times New Roman"/>
+        <w:sz w:val="24"/>
+      </w:rPr>
+      <w:t>f</w:t>
+    </w:r>
+    <w:r>
+      <w:rPr>
+        <w:rFonts w:ascii="Times New Roman" w:hAnsi="Times New Roman" w:cs="Times New Roman"/>
+        <w:sz w:val="24"/>
+      </w:rPr>
+      <w:t xml:space="preserve">ield notes </w:t>
+    </w:r>
+    <w:r>
+      <w:rPr>
+        <w:rFonts w:ascii="Times New Roman" w:hAnsi="Times New Roman" w:cs="Times New Roman"/>
+        <w:sz w:val="24"/>
+      </w:rPr>
+      <w:t>for interviews conducted by</w:t>
+    </w:r>
+    <w:r>
+      <w:rPr>
+        <w:rFonts w:ascii="Times New Roman" w:hAnsi="Times New Roman" w:cs="Times New Roman"/>
+        <w:sz w:val="24"/>
+      </w:rPr>
+      <w:t xml:space="preserve"> Malcolm Townes</w:t>
     </w:r>
     <w:r>
       <w:rPr>

</xml_diff>